<commit_message>
feat: Improve Database Final Project
</commit_message>
<xml_diff>
--- a/FP/FP.docx
+++ b/FP/FP.docx
@@ -410,7 +410,7 @@
           <w:rtl/>
           <w:lang w:bidi="fa-IR"/>
         </w:rPr>
-        <w:t>تلفن همراه</w:t>
+        <w:t>کد ملی</w:t>
       </w:r>
     </w:p>
     <w:p>
@@ -435,7 +435,7 @@
           <w:rtl/>
           <w:lang w:bidi="fa-IR"/>
         </w:rPr>
-        <w:t>تلفن منزل</w:t>
+        <w:t>تلفن همراه</w:t>
       </w:r>
     </w:p>
     <w:p>
@@ -449,7 +449,6 @@
           <w:rFonts w:ascii="Cambria Math" w:hAnsi="Cambria Math"/>
           <w:sz w:val="24"/>
           <w:szCs w:val="24"/>
-          <w:rtl/>
           <w:lang w:bidi="fa-IR"/>
         </w:rPr>
       </w:pPr>
@@ -482,192 +481,7 @@
           <w:rtl/>
           <w:lang w:bidi="fa-IR"/>
         </w:rPr>
-        <w:t>رستوران مواد اولیه خود را از فروشگاه‌های مختلفی خریداری می‌کند. این فروشگاه‌ها در این سامانه اکانت دارند و فاکتور خرید از آن‌ها که شامل نام مواد اولیه و قیمت آن‌ها است در سامانه ثبت می‌شود. در نظر داشته باشید که فروشگاه‌های مواد اولیه می‌توانند در گذر زمان غیرفعال شوند</w:t>
-      </w:r>
-      <w:r>
-        <w:rPr>
-          <w:rFonts w:ascii="Cambria Math" w:hAnsi="Cambria Math" w:hint="cs"/>
-          <w:sz w:val="24"/>
-          <w:szCs w:val="24"/>
-          <w:rtl/>
-          <w:lang w:bidi="fa-IR"/>
-        </w:rPr>
-        <w:t xml:space="preserve"> ولی اطلاعات این فروشگاه‌ها بعد از غیرفعال شدن می‌بایست در فاکتورهایشان وجود داشته باشند.</w:t>
-      </w:r>
-    </w:p>
-    <w:p>
-      <w:pPr>
-        <w:rPr>
-          <w:rFonts w:ascii="Cambria Math" w:hAnsi="Cambria Math"/>
-          <w:sz w:val="24"/>
-          <w:szCs w:val="24"/>
-          <w:rtl/>
-          <w:lang w:bidi="fa-IR"/>
-        </w:rPr>
-      </w:pPr>
-      <w:r>
-        <w:rPr>
-          <w:rFonts w:ascii="Cambria Math" w:hAnsi="Cambria Math" w:hint="cs"/>
-          <w:sz w:val="24"/>
-          <w:szCs w:val="24"/>
-          <w:rtl/>
-          <w:lang w:bidi="fa-IR"/>
-        </w:rPr>
-        <w:t>مدیر</w:t>
-      </w:r>
-      <w:r>
-        <w:rPr>
-          <w:rFonts w:ascii="Cambria Math" w:hAnsi="Cambria Math" w:hint="cs"/>
-          <w:sz w:val="24"/>
-          <w:szCs w:val="24"/>
-          <w:rtl/>
-          <w:lang w:bidi="fa-IR"/>
-        </w:rPr>
-        <w:t>یت</w:t>
-      </w:r>
-      <w:r>
-        <w:rPr>
-          <w:rFonts w:ascii="Cambria Math" w:hAnsi="Cambria Math" w:hint="cs"/>
-          <w:sz w:val="24"/>
-          <w:szCs w:val="24"/>
-          <w:rtl/>
-          <w:lang w:bidi="fa-IR"/>
-        </w:rPr>
-        <w:t xml:space="preserve"> رستوران می‌بایست بتواند خریدهای روزانه و فروش هر روز را در قالب گزارش دریافت کند. این گزارش‌ها می‌بایست شامل مجموع کل خریدها باشند</w:t>
-      </w:r>
-      <w:r>
-        <w:rPr>
-          <w:rFonts w:ascii="Cambria Math" w:hAnsi="Cambria Math" w:hint="cs"/>
-          <w:sz w:val="24"/>
-          <w:szCs w:val="24"/>
-          <w:rtl/>
-          <w:lang w:bidi="fa-IR"/>
-        </w:rPr>
-        <w:t xml:space="preserve"> و قیمت هر فاکتور باشند.</w:t>
-      </w:r>
-      <w:r>
-        <w:rPr>
-          <w:rFonts w:ascii="Cambria Math" w:hAnsi="Cambria Math" w:hint="cs"/>
-          <w:sz w:val="24"/>
-          <w:szCs w:val="24"/>
-          <w:rtl/>
-          <w:lang w:bidi="fa-IR"/>
-        </w:rPr>
-        <w:t xml:space="preserve"> در نظر داشته باشید در نهایت می‌بایست بتوان سود</w:t>
-      </w:r>
-      <w:r>
-        <w:rPr>
-          <w:rFonts w:ascii="Cambria Math" w:hAnsi="Cambria Math" w:hint="cs"/>
-          <w:sz w:val="24"/>
-          <w:szCs w:val="24"/>
-          <w:rtl/>
-          <w:lang w:bidi="fa-IR"/>
-        </w:rPr>
-        <w:t xml:space="preserve"> (اختلاف قیمت مواد اولیه‌ی خریداری شده و فروش)</w:t>
-      </w:r>
-      <w:r>
-        <w:rPr>
-          <w:rFonts w:ascii="Cambria Math" w:hAnsi="Cambria Math" w:hint="cs"/>
-          <w:sz w:val="24"/>
-          <w:szCs w:val="24"/>
-          <w:rtl/>
-          <w:lang w:bidi="fa-IR"/>
-        </w:rPr>
-        <w:t xml:space="preserve"> روزانه را نیز بدست آورد.</w:t>
-      </w:r>
-    </w:p>
-    <w:p>
-      <w:pPr>
-        <w:rPr>
-          <w:rFonts w:ascii="Cambria Math" w:hAnsi="Cambria Math"/>
-          <w:sz w:val="24"/>
-          <w:szCs w:val="24"/>
-          <w:rtl/>
-          <w:lang w:bidi="fa-IR"/>
-        </w:rPr>
-      </w:pPr>
-      <w:r>
-        <w:rPr>
-          <w:rFonts w:ascii="Cambria Math" w:hAnsi="Cambria Math" w:hint="cs"/>
-          <w:sz w:val="24"/>
-          <w:szCs w:val="24"/>
-          <w:rtl/>
-          <w:lang w:bidi="fa-IR"/>
-        </w:rPr>
-        <w:t>مشتریان ثبت‌نام کرده می‌توانند مجموع خریدهای خود را از رستوران داشته باشند و مشخص شود که چه غذایی را از منو بیشتر از همه سفارش داده‌اند. در نظر داشته باشید که این غذا می‌بایست تنها بر اساس نام مشخص شود چرا که غذاهای منو می‌توانند در گذر زمان تغییر کنند.</w:t>
-      </w:r>
-    </w:p>
-    <w:p>
-      <w:pPr>
-        <w:rPr>
-          <w:rFonts w:ascii="Cambria Math" w:hAnsi="Cambria Math"/>
-          <w:sz w:val="24"/>
-          <w:szCs w:val="24"/>
-          <w:rtl/>
-          <w:lang w:bidi="fa-IR"/>
-        </w:rPr>
-      </w:pPr>
-      <w:r>
-        <w:rPr>
-          <w:rFonts w:ascii="Cambria Math" w:hAnsi="Cambria Math" w:hint="cs"/>
-          <w:sz w:val="24"/>
-          <w:szCs w:val="24"/>
-          <w:rtl/>
-          <w:lang w:bidi="fa-IR"/>
-        </w:rPr>
-        <w:lastRenderedPageBreak/>
-        <w:t>پایگاه داده</w:t>
-      </w:r>
-      <w:r>
-        <w:rPr>
-          <w:rFonts w:ascii="Cambria Math" w:hAnsi="Cambria Math" w:hint="cs"/>
-          <w:sz w:val="24"/>
-          <w:szCs w:val="24"/>
-          <w:rtl/>
-          <w:lang w:bidi="fa-IR"/>
-        </w:rPr>
-        <w:t xml:space="preserve"> می‌بایست ورودی‌ها را بررسی کند و در صورتی که ستون‌هایی از یک سطر (که می‌بایست مقدار داشته باشند) خالی بودند جلوی اضافه کردن سطر گرفته شود.</w:t>
-      </w:r>
-      <w:r>
-        <w:rPr>
-          <w:rFonts w:ascii="Cambria Math" w:hAnsi="Cambria Math" w:hint="cs"/>
-          <w:sz w:val="24"/>
-          <w:szCs w:val="24"/>
-          <w:rtl/>
-          <w:lang w:bidi="fa-IR"/>
-        </w:rPr>
-        <w:t xml:space="preserve"> برای شماره تماس (همراه و منزل)</w:t>
-      </w:r>
-      <w:r>
-        <w:rPr>
-          <w:rFonts w:ascii="Cambria Math" w:hAnsi="Cambria Math" w:hint="cs"/>
-          <w:sz w:val="24"/>
-          <w:szCs w:val="24"/>
-          <w:rtl/>
-          <w:lang w:bidi="fa-IR"/>
-        </w:rPr>
-        <w:t xml:space="preserve"> پایگاه داده بررسی می‌کند که شماره ساختار یک شماره صحیح را داشته باشد.</w:t>
-      </w:r>
-    </w:p>
-    <w:p>
-      <w:pPr>
-        <w:rPr>
-          <w:rFonts w:ascii="Cambria Math" w:hAnsi="Cambria Math"/>
-          <w:sz w:val="24"/>
-          <w:szCs w:val="24"/>
-          <w:rtl/>
-          <w:lang w:bidi="fa-IR"/>
-        </w:rPr>
-      </w:pPr>
-      <w:r>
-        <w:rPr>
-          <w:rFonts w:ascii="Cambria Math" w:hAnsi="Cambria Math" w:hint="cs"/>
-          <w:sz w:val="24"/>
-          <w:szCs w:val="24"/>
-          <w:rtl/>
-          <w:lang w:bidi="fa-IR"/>
-        </w:rPr>
-        <w:t>رستوران تعدادی پیک دارد که برای هر یک</w:t>
+        <w:t>هر آدرس خود شامل موارد زیر می‌باشد:</w:t>
       </w:r>
     </w:p>
     <w:p>
@@ -717,7 +531,7 @@
           <w:rtl/>
           <w:lang w:bidi="fa-IR"/>
         </w:rPr>
-        <w:t xml:space="preserve">نام خانوادگی </w:t>
+        <w:t>آدرس</w:t>
       </w:r>
     </w:p>
     <w:p>
@@ -731,99 +545,204 @@
           <w:rFonts w:ascii="Cambria Math" w:hAnsi="Cambria Math"/>
           <w:sz w:val="24"/>
           <w:szCs w:val="24"/>
-          <w:rtl/>
-          <w:lang w:bidi="fa-IR"/>
-        </w:rPr>
-      </w:pPr>
-      <w:r>
-        <w:rPr>
-          <w:rFonts w:ascii="Cambria Math" w:hAnsi="Cambria Math" w:hint="cs"/>
-          <w:sz w:val="24"/>
-          <w:szCs w:val="24"/>
-          <w:rtl/>
-          <w:lang w:bidi="fa-IR"/>
-        </w:rPr>
-        <w:t xml:space="preserve">شماره تماس </w:t>
+          <w:lang w:bidi="fa-IR"/>
+        </w:rPr>
+      </w:pPr>
+      <w:r>
+        <w:rPr>
+          <w:rFonts w:ascii="Cambria Math" w:hAnsi="Cambria Math" w:hint="cs"/>
+          <w:sz w:val="24"/>
+          <w:szCs w:val="24"/>
+          <w:rtl/>
+          <w:lang w:bidi="fa-IR"/>
+        </w:rPr>
+        <w:t>تلفن ثابت</w:t>
       </w:r>
     </w:p>
     <w:p>
       <w:pPr>
         <w:rPr>
-          <w:rFonts w:ascii="Cambria Math" w:hAnsi="Cambria Math"/>
-          <w:sz w:val="24"/>
-          <w:szCs w:val="24"/>
-          <w:rtl/>
-          <w:lang w:bidi="fa-IR"/>
-        </w:rPr>
-      </w:pPr>
-      <w:r>
-        <w:rPr>
-          <w:rFonts w:ascii="Cambria Math" w:hAnsi="Cambria Math" w:hint="cs"/>
-          <w:sz w:val="24"/>
-          <w:szCs w:val="24"/>
-          <w:rtl/>
-          <w:lang w:bidi="fa-IR"/>
-        </w:rPr>
-        <w:t>ثبت شده است. پیک‌ها برای سفارش‌های دارای آدرس تخصیص داده می‌شوند.</w:t>
+          <w:rFonts w:ascii="Cambria Math" w:hAnsi="Cambria Math" w:hint="cs"/>
+          <w:sz w:val="24"/>
+          <w:szCs w:val="24"/>
+          <w:rtl/>
+          <w:lang w:bidi="fa-IR"/>
+        </w:rPr>
+      </w:pPr>
+      <w:r>
+        <w:rPr>
+          <w:rFonts w:ascii="Cambria Math" w:hAnsi="Cambria Math" w:hint="cs"/>
+          <w:sz w:val="24"/>
+          <w:szCs w:val="24"/>
+          <w:rtl/>
+          <w:lang w:bidi="fa-IR"/>
+        </w:rPr>
+        <w:t>انتخاب یک شناسه‌ی یکتا برای آدرس برعهده‌ی شما می‌باشد و می‌توانید از یک شمارنده‌ی افزایشی نیز برای این موضوع استفاده کنید.</w:t>
+      </w:r>
+      <w:r>
+        <w:rPr>
+          <w:rFonts w:ascii="Cambria Math" w:hAnsi="Cambria Math" w:hint="cs"/>
+          <w:sz w:val="24"/>
+          <w:szCs w:val="24"/>
+          <w:rtl/>
+          <w:lang w:bidi="fa-IR"/>
+        </w:rPr>
+        <w:t xml:space="preserve"> دقت کنید که هر آدرس </w:t>
+      </w:r>
+      <w:r>
+        <w:rPr>
+          <w:rFonts w:ascii="Cambria Math" w:hAnsi="Cambria Math" w:hint="cs"/>
+          <w:sz w:val="24"/>
+          <w:szCs w:val="24"/>
+          <w:rtl/>
+          <w:lang w:bidi="fa-IR"/>
+        </w:rPr>
+        <w:t xml:space="preserve">دقیقا </w:t>
+      </w:r>
+      <w:bookmarkStart w:id="0" w:name="_GoBack"/>
+      <w:bookmarkEnd w:id="0"/>
+      <w:r>
+        <w:rPr>
+          <w:rFonts w:ascii="Cambria Math" w:hAnsi="Cambria Math" w:hint="cs"/>
+          <w:sz w:val="24"/>
+          <w:szCs w:val="24"/>
+          <w:rtl/>
+          <w:lang w:bidi="fa-IR"/>
+        </w:rPr>
+        <w:t>به یک مشتری تعلق دارد.</w:t>
       </w:r>
     </w:p>
     <w:p>
       <w:pPr>
-        <w:pStyle w:val="Heading1"/>
-        <w:rPr>
-          <w:rFonts w:hint="cs"/>
-          <w:rtl/>
-          <w:lang w:bidi="fa-IR"/>
-        </w:rPr>
-      </w:pPr>
-      <w:r>
-        <w:rPr>
-          <w:rFonts w:hint="cs"/>
-          <w:rtl/>
-          <w:lang w:bidi="fa-IR"/>
-        </w:rPr>
-        <w:t>رابط کاربری</w:t>
+        <w:rPr>
+          <w:rFonts w:ascii="Cambria Math" w:hAnsi="Cambria Math"/>
+          <w:sz w:val="24"/>
+          <w:szCs w:val="24"/>
+          <w:rtl/>
+          <w:lang w:bidi="fa-IR"/>
+        </w:rPr>
+      </w:pPr>
+      <w:r>
+        <w:rPr>
+          <w:rFonts w:ascii="Cambria Math" w:hAnsi="Cambria Math" w:hint="cs"/>
+          <w:sz w:val="24"/>
+          <w:szCs w:val="24"/>
+          <w:rtl/>
+          <w:lang w:bidi="fa-IR"/>
+        </w:rPr>
+        <w:t>رستوران مواد اولیه خود را از فروشگاه‌های مختلفی خریداری می‌کند. این فروشگاه‌ها در این سامانه اکانت دارند و فاکتور خرید از آن‌ها که شامل نام مواد اولیه و قیمت آن‌ها است در سامانه ثبت می‌شود. در نظر داشته باشید که فروشگاه‌های مواد اولیه می‌توانند در گذر زمان غیرفعال شوند</w:t>
+      </w:r>
+      <w:r>
+        <w:rPr>
+          <w:rFonts w:ascii="Cambria Math" w:hAnsi="Cambria Math" w:hint="cs"/>
+          <w:sz w:val="24"/>
+          <w:szCs w:val="24"/>
+          <w:rtl/>
+          <w:lang w:bidi="fa-IR"/>
+        </w:rPr>
+        <w:t xml:space="preserve"> ولی اطلاعات این فروشگاه‌ها بعد از غیرفعال شدن می‌بایست در فاکتورهایشان وجود داشته باشند.</w:t>
+      </w:r>
+      <w:r>
+        <w:rPr>
+          <w:rFonts w:ascii="Cambria Math" w:hAnsi="Cambria Math" w:hint="cs"/>
+          <w:sz w:val="24"/>
+          <w:szCs w:val="24"/>
+          <w:rtl/>
+          <w:lang w:bidi="fa-IR"/>
+        </w:rPr>
+        <w:t xml:space="preserve"> قیمت </w:t>
+      </w:r>
+      <w:r>
+        <w:rPr>
+          <w:rFonts w:ascii="Cambria Math" w:hAnsi="Cambria Math" w:hint="cs"/>
+          <w:sz w:val="24"/>
+          <w:szCs w:val="24"/>
+          <w:rtl/>
+          <w:lang w:bidi="fa-IR"/>
+        </w:rPr>
+        <w:lastRenderedPageBreak/>
+        <w:t>کالاهای اولیه نیز در گذر زمان ثابت نیستند و ممکن است یک فاکتور با همان محتویات از همان فروشگاه قیمت‌های مختلفی داشته باشد.</w:t>
       </w:r>
     </w:p>
     <w:p>
       <w:pPr>
         <w:rPr>
-          <w:rFonts w:ascii="Cambria Math" w:hAnsi="Cambria Math" w:hint="cs"/>
-          <w:sz w:val="24"/>
-          <w:szCs w:val="24"/>
-          <w:rtl/>
-          <w:lang w:bidi="fa-IR"/>
-        </w:rPr>
-      </w:pPr>
-      <w:r>
-        <w:rPr>
-          <w:rFonts w:ascii="Cambria Math" w:hAnsi="Cambria Math" w:hint="cs"/>
-          <w:sz w:val="24"/>
-          <w:szCs w:val="24"/>
-          <w:rtl/>
-          <w:lang w:bidi="fa-IR"/>
-        </w:rPr>
-        <w:t>در این پروژه شما می‌بایست یک برنامه (انتخاب زبان آزاد است)</w:t>
-      </w:r>
-      <w:r>
-        <w:rPr>
-          <w:rFonts w:ascii="Cambria Math" w:hAnsi="Cambria Math" w:hint="cs"/>
-          <w:sz w:val="24"/>
-          <w:szCs w:val="24"/>
-          <w:rtl/>
-          <w:lang w:bidi="fa-IR"/>
-        </w:rPr>
-        <w:t xml:space="preserve"> پیاده‌سازی کنید که بتواند با پایگاه داده ارتباط برقرار کند، رکوردهای جدید را به جدول‌ها اضافه کرده و در نهایت پرس‌وجوهایی را برای آن‌ها اعمال کند</w:t>
-      </w:r>
-      <w:r>
-        <w:rPr>
-          <w:rFonts w:ascii="Cambria Math" w:hAnsi="Cambria Math" w:hint="cs"/>
-          <w:sz w:val="24"/>
-          <w:szCs w:val="24"/>
-          <w:rtl/>
-          <w:lang w:bidi="fa-IR"/>
-        </w:rPr>
-        <w:t>. این برنامه در واقع یک رابط کاربری برای اپراتور رستوران می‌باشد که از طریق آن با پایگاه داده‌ای که طراحی کرده‌اید ارتباط برقرار می‌کند.</w:t>
+          <w:rFonts w:ascii="Cambria Math" w:hAnsi="Cambria Math"/>
+          <w:sz w:val="24"/>
+          <w:szCs w:val="24"/>
+          <w:rtl/>
+          <w:lang w:bidi="fa-IR"/>
+        </w:rPr>
+      </w:pPr>
+      <w:r>
+        <w:rPr>
+          <w:rFonts w:ascii="Cambria Math" w:hAnsi="Cambria Math" w:hint="cs"/>
+          <w:sz w:val="24"/>
+          <w:szCs w:val="24"/>
+          <w:rtl/>
+          <w:lang w:bidi="fa-IR"/>
+        </w:rPr>
+        <w:t>مدیر</w:t>
+      </w:r>
+      <w:r>
+        <w:rPr>
+          <w:rFonts w:ascii="Cambria Math" w:hAnsi="Cambria Math" w:hint="cs"/>
+          <w:sz w:val="24"/>
+          <w:szCs w:val="24"/>
+          <w:rtl/>
+          <w:lang w:bidi="fa-IR"/>
+        </w:rPr>
+        <w:t>یت</w:t>
+      </w:r>
+      <w:r>
+        <w:rPr>
+          <w:rFonts w:ascii="Cambria Math" w:hAnsi="Cambria Math" w:hint="cs"/>
+          <w:sz w:val="24"/>
+          <w:szCs w:val="24"/>
+          <w:rtl/>
+          <w:lang w:bidi="fa-IR"/>
+        </w:rPr>
+        <w:t xml:space="preserve"> رستوران می‌بایست بتواند خریدهای روزانه و فروش هر روز را در قالب گزارش دریافت کند. این گزارش‌ها می‌بایست شامل مجموع کل خریدها باشند</w:t>
+      </w:r>
+      <w:r>
+        <w:rPr>
+          <w:rFonts w:ascii="Cambria Math" w:hAnsi="Cambria Math" w:hint="cs"/>
+          <w:sz w:val="24"/>
+          <w:szCs w:val="24"/>
+          <w:rtl/>
+          <w:lang w:bidi="fa-IR"/>
+        </w:rPr>
+        <w:t xml:space="preserve"> و قیمت هر فاکتور باشند.</w:t>
+      </w:r>
+      <w:r>
+        <w:rPr>
+          <w:rFonts w:ascii="Cambria Math" w:hAnsi="Cambria Math" w:hint="cs"/>
+          <w:sz w:val="24"/>
+          <w:szCs w:val="24"/>
+          <w:rtl/>
+          <w:lang w:bidi="fa-IR"/>
+        </w:rPr>
+        <w:t xml:space="preserve"> در نظر داشته باشید در نهایت می‌بایست بتوان سود</w:t>
+      </w:r>
+      <w:r>
+        <w:rPr>
+          <w:rFonts w:ascii="Cambria Math" w:hAnsi="Cambria Math" w:hint="cs"/>
+          <w:sz w:val="24"/>
+          <w:szCs w:val="24"/>
+          <w:rtl/>
+          <w:lang w:bidi="fa-IR"/>
+        </w:rPr>
+        <w:t xml:space="preserve"> (اختلاف قیمت مواد اولیه‌ی خریداری شده و فروش)</w:t>
+      </w:r>
+      <w:r>
+        <w:rPr>
+          <w:rFonts w:ascii="Cambria Math" w:hAnsi="Cambria Math" w:hint="cs"/>
+          <w:sz w:val="24"/>
+          <w:szCs w:val="24"/>
+          <w:rtl/>
+          <w:lang w:bidi="fa-IR"/>
+        </w:rPr>
+        <w:t xml:space="preserve"> روزانه را نیز بدست آورد.</w:t>
       </w:r>
     </w:p>
     <w:p>
@@ -844,22 +763,21 @@
           <w:rtl/>
           <w:lang w:bidi="fa-IR"/>
         </w:rPr>
-        <w:t>برنامه‌ای که می‌نویسید می‌بایست به کاربر اجازه دهد</w:t>
-      </w:r>
-      <w:r>
-        <w:rPr>
-          <w:rFonts w:ascii="Cambria Math" w:hAnsi="Cambria Math" w:hint="cs"/>
-          <w:sz w:val="24"/>
-          <w:szCs w:val="24"/>
-          <w:rtl/>
-          <w:lang w:bidi="fa-IR"/>
-        </w:rPr>
-        <w:t>:</w:t>
+        <w:t>مشتریان ثبت‌نام کرده می‌توانند مجموع خریدهای خود را از رستوران داشته باشند و مشخص شود که چه غذایی را از منو بیشتر از همه سفارش داده‌اند. در نظر داشته باشید که این غذا می‌بایست تنها بر اساس نام مشخص شود چرا که غذاهای منو می‌توانند در گذر زمان تغییر کنند.</w:t>
+      </w:r>
+      <w:r>
+        <w:rPr>
+          <w:rFonts w:ascii="Cambria Math" w:hAnsi="Cambria Math" w:hint="cs"/>
+          <w:sz w:val="24"/>
+          <w:szCs w:val="24"/>
+          <w:rtl/>
+          <w:lang w:bidi="fa-IR"/>
+        </w:rPr>
+        <w:t xml:space="preserve"> مثلا ممکن است پیتزا مخلوط دیگر در منو وجود نداشته باشد یا با نام دیگری موجود باشد.</w:t>
       </w:r>
     </w:p>
     <w:p>
       <w:pPr>
-        <w:ind w:left="720"/>
         <w:rPr>
           <w:rFonts w:ascii="Cambria Math" w:hAnsi="Cambria Math"/>
           <w:sz w:val="24"/>
@@ -876,32 +794,41 @@
           <w:rtl/>
           <w:lang w:bidi="fa-IR"/>
         </w:rPr>
-        <w:t xml:space="preserve">۱. </w:t>
-      </w:r>
-      <w:r>
-        <w:rPr>
-          <w:rFonts w:ascii="Cambria Math" w:hAnsi="Cambria Math" w:hint="cs"/>
-          <w:sz w:val="24"/>
-          <w:szCs w:val="24"/>
-          <w:rtl/>
-          <w:lang w:bidi="fa-IR"/>
-        </w:rPr>
-        <w:t>سفارش را ثبت کرده، آدرس و مشتری آن را مشخص کند و در صورتی که سفارش نیاز به پیک داشت از بین پیک‌ها، یکی پیک را انتخاب کند..</w:t>
-      </w:r>
-      <w:r>
-        <w:rPr>
-          <w:rFonts w:ascii="Cambria Math" w:hAnsi="Cambria Math" w:hint="cs"/>
-          <w:sz w:val="24"/>
-          <w:szCs w:val="24"/>
-          <w:rtl/>
-          <w:lang w:bidi="fa-IR"/>
-        </w:rPr>
-        <w:t xml:space="preserve"> در نظر داشته باشید برای آدرس و مشتری نیز می‌بایست برنامه آدرس‌ها و مشتری‌های ثبت شده را مشخص کند تا کار اپراتور رستوران راحتتر شود.</w:t>
+        <w:t>پایگاه داده</w:t>
+      </w:r>
+      <w:r>
+        <w:rPr>
+          <w:rFonts w:ascii="Cambria Math" w:hAnsi="Cambria Math" w:hint="cs"/>
+          <w:sz w:val="24"/>
+          <w:szCs w:val="24"/>
+          <w:rtl/>
+          <w:lang w:bidi="fa-IR"/>
+        </w:rPr>
+        <w:t xml:space="preserve"> می‌بایست ورودی‌ها را بررسی کند و در صورتی که ستون‌هایی از یک سطر (که می‌بایست مقدار داشته باشند) خالی بودند جلوی اضافه کردن سطر گرفته شود.</w:t>
+      </w:r>
+      <w:r>
+        <w:rPr>
+          <w:rFonts w:ascii="Cambria Math" w:hAnsi="Cambria Math" w:hint="cs"/>
+          <w:sz w:val="24"/>
+          <w:szCs w:val="24"/>
+          <w:rtl/>
+          <w:lang w:bidi="fa-IR"/>
+        </w:rPr>
+        <w:t xml:space="preserve"> برای شماره تماس (همراه و منزل)</w:t>
+      </w:r>
+      <w:r>
+        <w:rPr>
+          <w:rFonts w:ascii="Cambria Math" w:hAnsi="Cambria Math" w:hint="cs"/>
+          <w:sz w:val="24"/>
+          <w:szCs w:val="24"/>
+          <w:rtl/>
+          <w:lang w:bidi="fa-IR"/>
+        </w:rPr>
+        <w:t xml:space="preserve"> پایگاه داده بررسی می‌کند که شماره ساختار یک شماره صحیح را داشته باشد.</w:t>
       </w:r>
     </w:p>
     <w:p>
       <w:pPr>
-        <w:ind w:firstLine="720"/>
         <w:rPr>
           <w:rFonts w:ascii="Cambria Math" w:hAnsi="Cambria Math"/>
           <w:sz w:val="24"/>
@@ -918,105 +845,381 @@
           <w:rtl/>
           <w:lang w:bidi="fa-IR"/>
         </w:rPr>
-        <w:t xml:space="preserve">۲. </w:t>
-      </w:r>
-      <w:r>
-        <w:rPr>
-          <w:rFonts w:ascii="Cambria Math" w:hAnsi="Cambria Math" w:hint="cs"/>
-          <w:sz w:val="24"/>
-          <w:szCs w:val="24"/>
-          <w:rtl/>
-          <w:lang w:bidi="fa-IR"/>
-        </w:rPr>
-        <w:t>که به</w:t>
-      </w:r>
-      <w:r>
-        <w:rPr>
-          <w:rFonts w:ascii="Cambria Math" w:hAnsi="Cambria Math" w:hint="cs"/>
-          <w:sz w:val="24"/>
-          <w:szCs w:val="24"/>
-          <w:rtl/>
-          <w:lang w:bidi="fa-IR"/>
-        </w:rPr>
-        <w:t xml:space="preserve"> روزرسانی، ساخت و حذف کاربران، منو، پیک‌ها و فروشگاه‌های مواد اولیه </w:t>
-      </w:r>
-      <w:r>
-        <w:rPr>
-          <w:rFonts w:ascii="Cambria Math" w:hAnsi="Cambria Math" w:hint="cs"/>
-          <w:sz w:val="24"/>
-          <w:szCs w:val="24"/>
-          <w:rtl/>
-          <w:lang w:bidi="fa-IR"/>
-        </w:rPr>
-        <w:t>را انجام دهد.</w:t>
+        <w:t>رستوران تعدادی پیک دارد که برای هر یک</w:t>
       </w:r>
     </w:p>
     <w:p>
       <w:pPr>
-        <w:ind w:firstLine="720"/>
+        <w:pStyle w:val="ListParagraph"/>
+        <w:numPr>
+          <w:ilvl w:val="0"/>
+          <w:numId w:val="10"/>
+        </w:numPr>
         <w:rPr>
           <w:rFonts w:ascii="Cambria Math" w:hAnsi="Cambria Math"/>
           <w:sz w:val="24"/>
           <w:szCs w:val="24"/>
-          <w:rtl/>
-          <w:lang w:bidi="fa-IR"/>
-        </w:rPr>
-      </w:pPr>
-      <w:r>
-        <w:rPr>
-          <w:rFonts w:ascii="Cambria Math" w:hAnsi="Cambria Math" w:hint="cs"/>
-          <w:sz w:val="24"/>
-          <w:szCs w:val="24"/>
-          <w:rtl/>
-          <w:lang w:bidi="fa-IR"/>
-        </w:rPr>
-        <w:t>۳. گزارش‌های بیان شده را دریافت کند.</w:t>
-      </w:r>
-      <w:r>
-        <w:rPr>
-          <w:rFonts w:ascii="Cambria Math" w:hAnsi="Cambria Math" w:hint="cs"/>
-          <w:sz w:val="24"/>
-          <w:szCs w:val="24"/>
-          <w:rtl/>
-          <w:lang w:bidi="fa-IR"/>
-        </w:rPr>
-        <w:t xml:space="preserve"> (گزارش‌های کاربران و مدیریت)</w:t>
+          <w:lang w:bidi="fa-IR"/>
+        </w:rPr>
+      </w:pPr>
+      <w:r>
+        <w:rPr>
+          <w:rFonts w:ascii="Cambria Math" w:hAnsi="Cambria Math" w:hint="cs"/>
+          <w:sz w:val="24"/>
+          <w:szCs w:val="24"/>
+          <w:rtl/>
+          <w:lang w:bidi="fa-IR"/>
+        </w:rPr>
+        <w:t>نام</w:t>
       </w:r>
     </w:p>
     <w:p>
       <w:pPr>
-        <w:ind w:left="720"/>
+        <w:pStyle w:val="ListParagraph"/>
+        <w:numPr>
+          <w:ilvl w:val="0"/>
+          <w:numId w:val="10"/>
+        </w:numPr>
         <w:rPr>
           <w:rFonts w:ascii="Cambria Math" w:hAnsi="Cambria Math"/>
           <w:sz w:val="24"/>
           <w:szCs w:val="24"/>
-          <w:rtl/>
-          <w:lang w:bidi="fa-IR"/>
-        </w:rPr>
-      </w:pPr>
-      <w:r>
-        <w:rPr>
-          <w:rFonts w:ascii="Cambria Math" w:hAnsi="Cambria Math" w:hint="cs"/>
-          <w:sz w:val="24"/>
-          <w:szCs w:val="24"/>
-          <w:rtl/>
-          <w:lang w:bidi="fa-IR"/>
-        </w:rPr>
-        <w:t>۴. خرید مواد اولیه را ثبت کند.</w:t>
-      </w:r>
-      <w:r>
-        <w:rPr>
-          <w:rFonts w:ascii="Cambria Math" w:hAnsi="Cambria Math" w:hint="cs"/>
-          <w:sz w:val="24"/>
-          <w:szCs w:val="24"/>
-          <w:rtl/>
-          <w:lang w:bidi="fa-IR"/>
-        </w:rPr>
-        <w:t xml:space="preserve"> برای راحتی اپراتور نیاز است که در قسمت لیست فروشگاه‌های مواد اولیه فعال نمایش داده شود.</w:t>
+          <w:lang w:bidi="fa-IR"/>
+        </w:rPr>
+      </w:pPr>
+      <w:r>
+        <w:rPr>
+          <w:rFonts w:ascii="Cambria Math" w:hAnsi="Cambria Math" w:hint="cs"/>
+          <w:sz w:val="24"/>
+          <w:szCs w:val="24"/>
+          <w:rtl/>
+          <w:lang w:bidi="fa-IR"/>
+        </w:rPr>
+        <w:t xml:space="preserve">نام خانوادگی </w:t>
       </w:r>
     </w:p>
     <w:p>
       <w:pPr>
+        <w:pStyle w:val="ListParagraph"/>
+        <w:numPr>
+          <w:ilvl w:val="0"/>
+          <w:numId w:val="10"/>
+        </w:numPr>
+        <w:rPr>
+          <w:rFonts w:ascii="Cambria Math" w:hAnsi="Cambria Math"/>
+          <w:sz w:val="24"/>
+          <w:szCs w:val="24"/>
+          <w:lang w:bidi="fa-IR"/>
+        </w:rPr>
+      </w:pPr>
+      <w:r>
+        <w:rPr>
+          <w:rFonts w:ascii="Cambria Math" w:hAnsi="Cambria Math" w:hint="cs"/>
+          <w:sz w:val="24"/>
+          <w:szCs w:val="24"/>
+          <w:rtl/>
+          <w:lang w:bidi="fa-IR"/>
+        </w:rPr>
+        <w:t>کد ملی</w:t>
+      </w:r>
+    </w:p>
+    <w:p>
+      <w:pPr>
+        <w:pStyle w:val="ListParagraph"/>
+        <w:numPr>
+          <w:ilvl w:val="0"/>
+          <w:numId w:val="10"/>
+        </w:numPr>
+        <w:rPr>
+          <w:rFonts w:ascii="Cambria Math" w:hAnsi="Cambria Math"/>
+          <w:sz w:val="24"/>
+          <w:szCs w:val="24"/>
+          <w:rtl/>
+          <w:lang w:bidi="fa-IR"/>
+        </w:rPr>
+      </w:pPr>
+      <w:r>
+        <w:rPr>
+          <w:rFonts w:ascii="Cambria Math" w:hAnsi="Cambria Math" w:hint="cs"/>
+          <w:sz w:val="24"/>
+          <w:szCs w:val="24"/>
+          <w:rtl/>
+          <w:lang w:bidi="fa-IR"/>
+        </w:rPr>
+        <w:t xml:space="preserve">شماره تماس </w:t>
+      </w:r>
+    </w:p>
+    <w:p>
+      <w:pPr>
+        <w:rPr>
+          <w:rFonts w:ascii="Cambria Math" w:hAnsi="Cambria Math"/>
+          <w:sz w:val="24"/>
+          <w:szCs w:val="24"/>
+          <w:rtl/>
+          <w:lang w:bidi="fa-IR"/>
+        </w:rPr>
+      </w:pPr>
+      <w:r>
+        <w:rPr>
+          <w:rFonts w:ascii="Cambria Math" w:hAnsi="Cambria Math" w:hint="cs"/>
+          <w:sz w:val="24"/>
+          <w:szCs w:val="24"/>
+          <w:rtl/>
+          <w:lang w:bidi="fa-IR"/>
+        </w:rPr>
+        <w:t>ثبت شده است. پیک‌ها برای سفارش‌های دارای آدرس تخصیص داده می‌شوند.</w:t>
+      </w:r>
+    </w:p>
+    <w:p>
+      <w:pPr>
+        <w:pStyle w:val="Heading1"/>
+        <w:rPr>
+          <w:rtl/>
+          <w:lang w:bidi="fa-IR"/>
+        </w:rPr>
+      </w:pPr>
+      <w:r>
+        <w:rPr>
+          <w:rFonts w:hint="cs"/>
+          <w:rtl/>
+          <w:lang w:bidi="fa-IR"/>
+        </w:rPr>
+        <w:t>رابط کاربری</w:t>
+      </w:r>
+    </w:p>
+    <w:p>
+      <w:pPr>
+        <w:rPr>
+          <w:rFonts w:ascii="Cambria Math" w:hAnsi="Cambria Math"/>
+          <w:sz w:val="24"/>
+          <w:szCs w:val="24"/>
+          <w:rtl/>
+          <w:lang w:bidi="fa-IR"/>
+        </w:rPr>
+      </w:pPr>
+      <w:r>
+        <w:rPr>
+          <w:rFonts w:ascii="Cambria Math" w:hAnsi="Cambria Math" w:hint="cs"/>
+          <w:sz w:val="24"/>
+          <w:szCs w:val="24"/>
+          <w:rtl/>
+          <w:lang w:bidi="fa-IR"/>
+        </w:rPr>
+        <w:t>در این پروژه شما می‌بایست یک برنامه (انتخاب زبان آزاد است)</w:t>
+      </w:r>
+      <w:r>
+        <w:rPr>
+          <w:rFonts w:ascii="Cambria Math" w:hAnsi="Cambria Math" w:hint="cs"/>
+          <w:sz w:val="24"/>
+          <w:szCs w:val="24"/>
+          <w:rtl/>
+          <w:lang w:bidi="fa-IR"/>
+        </w:rPr>
+        <w:t xml:space="preserve"> پیاده‌سازی کنید که بتواند با پایگاه داده ارتباط برقرار کند، رکوردهای جدید را به جدول‌ها اضافه کرده و در نهایت پرس‌وجوهایی را برای آن‌ها اعمال کند</w:t>
+      </w:r>
+      <w:r>
+        <w:rPr>
+          <w:rFonts w:ascii="Cambria Math" w:hAnsi="Cambria Math" w:hint="cs"/>
+          <w:sz w:val="24"/>
+          <w:szCs w:val="24"/>
+          <w:rtl/>
+          <w:lang w:bidi="fa-IR"/>
+        </w:rPr>
+        <w:t>. این برنامه در واقع یک رابط کاربری برای اپراتور رستوران می‌باشد که از طریق آن با پایگاه داده‌ای که طراحی کرده‌اید ارتباط برقرار می‌کند.</w:t>
+      </w:r>
+    </w:p>
+    <w:p>
+      <w:pPr>
+        <w:rPr>
+          <w:rFonts w:ascii="Cambria Math" w:hAnsi="Cambria Math"/>
+          <w:sz w:val="24"/>
+          <w:szCs w:val="24"/>
+          <w:rtl/>
+          <w:lang w:bidi="fa-IR"/>
+        </w:rPr>
+      </w:pPr>
+      <w:r>
+        <w:rPr>
+          <w:rFonts w:ascii="Cambria Math" w:hAnsi="Cambria Math" w:hint="cs"/>
+          <w:sz w:val="24"/>
+          <w:szCs w:val="24"/>
+          <w:rtl/>
+          <w:lang w:bidi="fa-IR"/>
+        </w:rPr>
+        <w:t>برنامه‌ای که می‌نویسید می‌بایست به کاربر اجازه دهد</w:t>
+      </w:r>
+      <w:r>
+        <w:rPr>
+          <w:rFonts w:ascii="Cambria Math" w:hAnsi="Cambria Math" w:hint="cs"/>
+          <w:sz w:val="24"/>
+          <w:szCs w:val="24"/>
+          <w:rtl/>
+          <w:lang w:bidi="fa-IR"/>
+        </w:rPr>
+        <w:t>:</w:t>
+      </w:r>
+    </w:p>
+    <w:p>
+      <w:pPr>
+        <w:ind w:left="720"/>
+        <w:rPr>
+          <w:rFonts w:ascii="Cambria Math" w:hAnsi="Cambria Math"/>
+          <w:sz w:val="24"/>
+          <w:szCs w:val="24"/>
+          <w:rtl/>
+          <w:lang w:bidi="fa-IR"/>
+        </w:rPr>
+      </w:pPr>
+      <w:r>
+        <w:rPr>
+          <w:rFonts w:ascii="Cambria Math" w:hAnsi="Cambria Math" w:hint="cs"/>
+          <w:sz w:val="24"/>
+          <w:szCs w:val="24"/>
+          <w:rtl/>
+          <w:lang w:bidi="fa-IR"/>
+        </w:rPr>
+        <w:t xml:space="preserve">۱. </w:t>
+      </w:r>
+      <w:r>
+        <w:rPr>
+          <w:rFonts w:ascii="Cambria Math" w:hAnsi="Cambria Math" w:hint="cs"/>
+          <w:sz w:val="24"/>
+          <w:szCs w:val="24"/>
+          <w:rtl/>
+          <w:lang w:bidi="fa-IR"/>
+        </w:rPr>
+        <w:t>سفارش را ثبت کرده، آدرس و مشتری آن را مشخص کند و در صورتی که سفارش نیاز به پیک داشت از بین پیک‌ها، یک پیک را انتخاب کند..</w:t>
+      </w:r>
+      <w:r>
+        <w:rPr>
+          <w:rFonts w:ascii="Cambria Math" w:hAnsi="Cambria Math" w:hint="cs"/>
+          <w:sz w:val="24"/>
+          <w:szCs w:val="24"/>
+          <w:rtl/>
+          <w:lang w:bidi="fa-IR"/>
+        </w:rPr>
+        <w:t xml:space="preserve"> در نظر داشته باشید برای آدرس و مشتری نیز می‌بایست برنامه آدرس‌ها و مشتری‌های ثبت شده را مشخص کند تا کار اپراتور رستوران راحتتر شود.</w:t>
+      </w:r>
+    </w:p>
+    <w:p>
+      <w:pPr>
+        <w:ind w:firstLine="720"/>
+        <w:rPr>
+          <w:rFonts w:ascii="Cambria Math" w:hAnsi="Cambria Math"/>
+          <w:sz w:val="24"/>
+          <w:szCs w:val="24"/>
+          <w:rtl/>
+          <w:lang w:bidi="fa-IR"/>
+        </w:rPr>
+      </w:pPr>
+      <w:r>
+        <w:rPr>
+          <w:rFonts w:ascii="Cambria Math" w:hAnsi="Cambria Math" w:hint="cs"/>
+          <w:sz w:val="24"/>
+          <w:szCs w:val="24"/>
+          <w:rtl/>
+          <w:lang w:bidi="fa-IR"/>
+        </w:rPr>
+        <w:t xml:space="preserve">۲. </w:t>
+      </w:r>
+      <w:r>
+        <w:rPr>
+          <w:rFonts w:ascii="Cambria Math" w:hAnsi="Cambria Math" w:hint="cs"/>
+          <w:sz w:val="24"/>
+          <w:szCs w:val="24"/>
+          <w:rtl/>
+          <w:lang w:bidi="fa-IR"/>
+        </w:rPr>
+        <w:t>به</w:t>
+      </w:r>
+      <w:r>
+        <w:rPr>
+          <w:rFonts w:ascii="Cambria Math" w:hAnsi="Cambria Math" w:hint="cs"/>
+          <w:sz w:val="24"/>
+          <w:szCs w:val="24"/>
+          <w:rtl/>
+          <w:lang w:bidi="fa-IR"/>
+        </w:rPr>
+        <w:t xml:space="preserve"> روزرسانی، ساخت و حذف کاربران، منو، پیک‌ها و فروشگاه‌های مواد اولیه </w:t>
+      </w:r>
+      <w:r>
+        <w:rPr>
+          <w:rFonts w:ascii="Cambria Math" w:hAnsi="Cambria Math" w:hint="cs"/>
+          <w:sz w:val="24"/>
+          <w:szCs w:val="24"/>
+          <w:rtl/>
+          <w:lang w:bidi="fa-IR"/>
+        </w:rPr>
+        <w:t>را انجام دهد.</w:t>
+      </w:r>
+    </w:p>
+    <w:p>
+      <w:pPr>
+        <w:ind w:firstLine="720"/>
+        <w:rPr>
+          <w:rFonts w:ascii="Cambria Math" w:hAnsi="Cambria Math"/>
+          <w:sz w:val="24"/>
+          <w:szCs w:val="24"/>
+          <w:rtl/>
+          <w:lang w:bidi="fa-IR"/>
+        </w:rPr>
+      </w:pPr>
+      <w:r>
+        <w:rPr>
+          <w:rFonts w:ascii="Cambria Math" w:hAnsi="Cambria Math" w:hint="cs"/>
+          <w:sz w:val="24"/>
+          <w:szCs w:val="24"/>
+          <w:rtl/>
+          <w:lang w:bidi="fa-IR"/>
+        </w:rPr>
+        <w:t>۳. گزارش‌های بیان شده را دریافت کند.</w:t>
+      </w:r>
+      <w:r>
+        <w:rPr>
+          <w:rFonts w:ascii="Cambria Math" w:hAnsi="Cambria Math" w:hint="cs"/>
+          <w:sz w:val="24"/>
+          <w:szCs w:val="24"/>
+          <w:rtl/>
+          <w:lang w:bidi="fa-IR"/>
+        </w:rPr>
+        <w:t xml:space="preserve"> (گزارش‌های کاربران و مدیریت)</w:t>
+      </w:r>
+    </w:p>
+    <w:p>
+      <w:pPr>
+        <w:ind w:left="720"/>
+        <w:rPr>
+          <w:rFonts w:ascii="Cambria Math" w:hAnsi="Cambria Math"/>
+          <w:sz w:val="24"/>
+          <w:szCs w:val="24"/>
+          <w:rtl/>
+          <w:lang w:bidi="fa-IR"/>
+        </w:rPr>
+      </w:pPr>
+      <w:r>
+        <w:rPr>
+          <w:rFonts w:ascii="Cambria Math" w:hAnsi="Cambria Math" w:hint="cs"/>
+          <w:sz w:val="24"/>
+          <w:szCs w:val="24"/>
+          <w:rtl/>
+          <w:lang w:bidi="fa-IR"/>
+        </w:rPr>
+        <w:lastRenderedPageBreak/>
+        <w:t>۴. خرید مواد اولیه را ثبت کند.</w:t>
+      </w:r>
+      <w:r>
+        <w:rPr>
+          <w:rFonts w:ascii="Cambria Math" w:hAnsi="Cambria Math" w:hint="cs"/>
+          <w:sz w:val="24"/>
+          <w:szCs w:val="24"/>
+          <w:rtl/>
+          <w:lang w:bidi="fa-IR"/>
+        </w:rPr>
+        <w:t xml:space="preserve"> برای راحتی اپراتور نیاز است که در قسمت لیست فروشگاه‌های مواد اولیه فعال نمایش داده شود.</w:t>
+      </w:r>
+    </w:p>
+    <w:p>
+      <w:pPr>
         <w:rPr>
           <w:rFonts w:ascii="Cambria Math" w:hAnsi="Cambria Math"/>
           <w:color w:val="ED7D31" w:themeColor="accent2"/>
@@ -1040,719 +1243,332 @@
     </w:p>
     <w:p>
       <w:pPr>
-        <w:pStyle w:val="Heading1"/>
-        <w:rPr>
-          <w:rtl/>
-          <w:lang w:bidi="fa-IR"/>
-        </w:rPr>
-      </w:pPr>
-      <w:r>
-        <w:rPr>
-          <w:rFonts w:hint="cs"/>
-          <w:rtl/>
-          <w:lang w:bidi="fa-IR"/>
-        </w:rPr>
-        <w:t>لاگ‌های دسترسی</w:t>
+        <w:rPr>
+          <w:rFonts w:ascii="Cambria Math" w:hAnsi="Cambria Math"/>
+          <w:color w:val="ED7D31" w:themeColor="accent2"/>
+          <w:sz w:val="24"/>
+          <w:szCs w:val="24"/>
+          <w:rtl/>
+          <w:lang w:bidi="fa-IR"/>
+        </w:rPr>
+      </w:pPr>
+      <w:r>
+        <w:rPr>
+          <w:rFonts w:ascii="Cambria Math" w:hAnsi="Cambria Math" w:hint="cs"/>
+          <w:color w:val="ED7D31" w:themeColor="accent2"/>
+          <w:sz w:val="24"/>
+          <w:szCs w:val="24"/>
+          <w:rtl/>
+          <w:lang w:bidi="fa-IR"/>
+        </w:rPr>
+        <w:t>در صورتی که بتوان از طریق برنامه شما رویه ساخت جدول‌ها و پاک کردن آن‌ها را نیز انجام داد نمره‌ی امیتازی به شما تعلق می‌گیرد. به این معنی که بتوان در صورت نیاز از طریق برنامه شما یک جدول را از حذف کرده و آن را دوباره ایجاد کرد. در نظر داشته باشید جدولی که دوباره ایجاد می‌شود می‌بایست همه‌ی ویژگی‌های جدول اولیه را داشته باشد.</w:t>
       </w:r>
     </w:p>
     <w:p>
       <w:pPr>
-        <w:rPr>
-          <w:rFonts w:hint="cs"/>
-          <w:rtl/>
-          <w:lang w:bidi="fa-IR"/>
-        </w:rPr>
-      </w:pPr>
-      <w:r>
-        <w:rPr>
-          <w:rFonts w:hint="cs"/>
-          <w:rtl/>
-          <w:lang w:bidi="fa-IR"/>
-        </w:rPr>
-        <w:t xml:space="preserve">این سامانه در جهت فراهم آوردن امنیت برای رستوران نیاز دارد که برای هر یک از عملیات‌های </w:t>
-      </w:r>
-      <w:r>
-        <w:rPr>
-          <w:lang w:bidi="fa-IR"/>
-        </w:rPr>
-        <w:t>Insert</w:t>
-      </w:r>
-      <w:r>
-        <w:rPr>
-          <w:rFonts w:hint="cs"/>
-          <w:rtl/>
-          <w:lang w:bidi="fa-IR"/>
-        </w:rPr>
-        <w:t xml:space="preserve">، </w:t>
-      </w:r>
-      <w:r>
-        <w:rPr>
-          <w:lang w:bidi="fa-IR"/>
-        </w:rPr>
-        <w:t>Delete</w:t>
-      </w:r>
-      <w:r>
-        <w:rPr>
-          <w:rFonts w:hint="cs"/>
-          <w:rtl/>
-          <w:lang w:bidi="fa-IR"/>
-        </w:rPr>
-        <w:t xml:space="preserve"> و </w:t>
-      </w:r>
-      <w:r>
-        <w:rPr>
-          <w:lang w:bidi="fa-IR"/>
-        </w:rPr>
-        <w:t>Update</w:t>
-      </w:r>
-      <w:r>
-        <w:rPr>
-          <w:rFonts w:hint="cs"/>
-          <w:rtl/>
-          <w:lang w:bidi="fa-IR"/>
-        </w:rPr>
-        <w:t xml:space="preserve"> یک رکورد لاگ ایجاد کند. این رکورد لاگ زمان، جدول و رکوردی که عملیات روی آن صورت گرفته است را ذخیره می‌کند. نیاز است که برای هر جدول، یک جدول لاگ هم ایجاد شود تا با ساختار مناسب لاگ‌های دسترسی به جدول اصلی را نگهداری کند. برای مدیریت راحتتر این عملیات نیاز است که از </w:t>
-      </w:r>
-      <w:r>
-        <w:rPr>
-          <w:lang w:bidi="fa-IR"/>
-        </w:rPr>
-        <w:t>Trigger</w:t>
-      </w:r>
-      <w:r>
-        <w:rPr>
-          <w:rFonts w:hint="cs"/>
-          <w:rtl/>
-          <w:lang w:bidi="fa-IR"/>
-        </w:rPr>
-        <w:t>‌ها استفاده کنید.</w:t>
-      </w:r>
-      <w:r>
-        <w:rPr>
-          <w:rFonts w:hint="cs"/>
-          <w:rtl/>
-          <w:lang w:bidi="fa-IR"/>
-        </w:rPr>
-        <w:t xml:space="preserve"> از آنجایی که ممکن است اطلاعات این لاگ‌ها به صورت زیاد شود می‌بایست </w:t>
-      </w:r>
-      <w:r>
-        <w:rPr>
-          <w:lang w:bidi="fa-IR"/>
-        </w:rPr>
-        <w:t>Stored Procedure</w:t>
-      </w:r>
-      <w:r>
-        <w:rPr>
-          <w:rFonts w:hint="cs"/>
-          <w:rtl/>
-          <w:lang w:bidi="fa-IR"/>
-        </w:rPr>
-        <w:t>ای برای پاک کردن لاگ‌هایی که از ۳ روز عقبتر می‌باشند پیاده‌سازی شود.</w:t>
-      </w:r>
-      <w:r>
-        <w:rPr>
-          <w:rFonts w:hint="cs"/>
-          <w:rtl/>
-          <w:lang w:bidi="fa-IR"/>
-        </w:rPr>
-        <w:t xml:space="preserve"> نیازی نیست که رابط کاربری بتواند لاگ‌ها را نمایش دهد.</w:t>
-      </w:r>
-      <w:bookmarkStart w:id="0" w:name="_GoBack"/>
-      <w:bookmarkEnd w:id="0"/>
+        <w:pStyle w:val="Heading1"/>
+        <w:rPr>
+          <w:rtl/>
+          <w:lang w:bidi="fa-IR"/>
+        </w:rPr>
+      </w:pPr>
+      <w:r>
+        <w:rPr>
+          <w:rFonts w:hint="cs"/>
+          <w:rtl/>
+          <w:lang w:bidi="fa-IR"/>
+        </w:rPr>
+        <w:t>لاگ‌های دسترسی</w:t>
+      </w:r>
     </w:p>
     <w:p>
       <w:pPr>
-        <w:pStyle w:val="Heading1"/>
-        <w:rPr>
-          <w:rtl/>
-          <w:lang w:bidi="fa-IR"/>
-        </w:rPr>
-      </w:pPr>
-      <w:r>
-        <w:rPr>
-          <w:rFonts w:hint="cs"/>
-          <w:rtl/>
-          <w:lang w:bidi="fa-IR"/>
-        </w:rPr>
-        <w:lastRenderedPageBreak/>
-        <w:t>مطلوبات پروژه</w:t>
+        <w:rPr>
+          <w:rtl/>
+          <w:lang w:bidi="fa-IR"/>
+        </w:rPr>
+      </w:pPr>
+      <w:r>
+        <w:rPr>
+          <w:rFonts w:hint="cs"/>
+          <w:rtl/>
+          <w:lang w:bidi="fa-IR"/>
+        </w:rPr>
+        <w:t xml:space="preserve">این سامانه در جهت فراهم آوردن امنیت برای رستوران نیاز دارد که برای هر یک از عملیات‌های </w:t>
+      </w:r>
+      <w:r>
+        <w:rPr>
+          <w:lang w:bidi="fa-IR"/>
+        </w:rPr>
+        <w:t>Insert</w:t>
+      </w:r>
+      <w:r>
+        <w:rPr>
+          <w:rFonts w:hint="cs"/>
+          <w:rtl/>
+          <w:lang w:bidi="fa-IR"/>
+        </w:rPr>
+        <w:t xml:space="preserve">، </w:t>
+      </w:r>
+      <w:r>
+        <w:rPr>
+          <w:lang w:bidi="fa-IR"/>
+        </w:rPr>
+        <w:t>Delete</w:t>
+      </w:r>
+      <w:r>
+        <w:rPr>
+          <w:rFonts w:hint="cs"/>
+          <w:rtl/>
+          <w:lang w:bidi="fa-IR"/>
+        </w:rPr>
+        <w:t xml:space="preserve"> و </w:t>
+      </w:r>
+      <w:r>
+        <w:rPr>
+          <w:lang w:bidi="fa-IR"/>
+        </w:rPr>
+        <w:t>Update</w:t>
+      </w:r>
+      <w:r>
+        <w:rPr>
+          <w:rFonts w:hint="cs"/>
+          <w:rtl/>
+          <w:lang w:bidi="fa-IR"/>
+        </w:rPr>
+        <w:t xml:space="preserve"> یک رکورد لاگ ایجاد کند. این رکورد لاگ زمان، جدول و رکوردی که عملیات روی آن صورت گرفته است را ذخیره می‌کند. نیاز است که برای هر جدول، یک جدول لاگ هم ایجاد شود تا با ساختار مناسب لاگ‌های دسترسی به جدول اصلی را نگهداری کند. برای مدیریت راحتتر این عملیات نیاز است که از </w:t>
+      </w:r>
+      <w:r>
+        <w:rPr>
+          <w:lang w:bidi="fa-IR"/>
+        </w:rPr>
+        <w:t>Trigger</w:t>
+      </w:r>
+      <w:r>
+        <w:rPr>
+          <w:rFonts w:hint="cs"/>
+          <w:rtl/>
+          <w:lang w:bidi="fa-IR"/>
+        </w:rPr>
+        <w:t>‌ها استفاده کنید.</w:t>
+      </w:r>
+      <w:r>
+        <w:rPr>
+          <w:rFonts w:hint="cs"/>
+          <w:rtl/>
+          <w:lang w:bidi="fa-IR"/>
+        </w:rPr>
+        <w:t xml:space="preserve"> از آنجایی که ممکن است اطلاعات این لاگ‌ها به صورت زیاد شود می‌بایست </w:t>
+      </w:r>
+      <w:r>
+        <w:rPr>
+          <w:lang w:bidi="fa-IR"/>
+        </w:rPr>
+        <w:t>Stored Procedure</w:t>
+      </w:r>
+      <w:r>
+        <w:rPr>
+          <w:rFonts w:hint="cs"/>
+          <w:rtl/>
+          <w:lang w:bidi="fa-IR"/>
+        </w:rPr>
+        <w:t>ای برای پاک کردن لاگ‌هایی که از ۳ روز عقبتر می‌باشند پیاده‌سازی شود.</w:t>
+      </w:r>
+      <w:r>
+        <w:rPr>
+          <w:rFonts w:hint="cs"/>
+          <w:rtl/>
+          <w:lang w:bidi="fa-IR"/>
+        </w:rPr>
+        <w:t xml:space="preserve"> نیازی نیست که رابط کاربری بتواند لاگ‌ها را نمایش دهد.</w:t>
       </w:r>
     </w:p>
     <w:p>
       <w:pPr>
         <w:rPr>
-          <w:rtl/>
-          <w:lang w:bidi="fa-IR"/>
-        </w:rPr>
-      </w:pPr>
-      <w:r>
-        <w:rPr>
-          <w:rtl/>
-          <w:lang w:bidi="fa-IR"/>
-        </w:rPr>
-        <w:t>موارد ز</w:t>
-      </w:r>
-      <w:r>
-        <w:rPr>
-          <w:rFonts w:hint="cs"/>
-          <w:rtl/>
-          <w:lang w:bidi="fa-IR"/>
-        </w:rPr>
-        <w:t>ی</w:t>
-      </w:r>
-      <w:r>
-        <w:rPr>
-          <w:rFonts w:hint="eastAsia"/>
-          <w:rtl/>
-          <w:lang w:bidi="fa-IR"/>
-        </w:rPr>
-        <w:t>ر</w:t>
-      </w:r>
-      <w:r>
-        <w:rPr>
-          <w:rtl/>
-          <w:lang w:bidi="fa-IR"/>
-        </w:rPr>
-        <w:t xml:space="preserve"> را به دقت انجام داده و نتا</w:t>
-      </w:r>
-      <w:r>
-        <w:rPr>
-          <w:rFonts w:hint="cs"/>
-          <w:rtl/>
-          <w:lang w:bidi="fa-IR"/>
-        </w:rPr>
-        <w:t>ی</w:t>
-      </w:r>
-      <w:r>
-        <w:rPr>
-          <w:rFonts w:hint="eastAsia"/>
-          <w:rtl/>
-          <w:lang w:bidi="fa-IR"/>
-        </w:rPr>
-        <w:t>ج</w:t>
-      </w:r>
-      <w:r>
-        <w:rPr>
-          <w:rtl/>
-          <w:lang w:bidi="fa-IR"/>
-        </w:rPr>
-        <w:t xml:space="preserve"> حاصل را در </w:t>
-      </w:r>
-      <w:r>
-        <w:rPr>
-          <w:rFonts w:hint="cs"/>
-          <w:rtl/>
-          <w:lang w:bidi="fa-IR"/>
-        </w:rPr>
-        <w:t>ی</w:t>
-      </w:r>
-      <w:r>
-        <w:rPr>
-          <w:rFonts w:hint="eastAsia"/>
-          <w:rtl/>
-          <w:lang w:bidi="fa-IR"/>
-        </w:rPr>
-        <w:t>ک</w:t>
-      </w:r>
-      <w:r>
-        <w:rPr>
-          <w:rtl/>
-          <w:lang w:bidi="fa-IR"/>
-        </w:rPr>
-        <w:t xml:space="preserve"> فا</w:t>
-      </w:r>
-      <w:r>
-        <w:rPr>
-          <w:rFonts w:hint="cs"/>
-          <w:rtl/>
-          <w:lang w:bidi="fa-IR"/>
-        </w:rPr>
-        <w:t>ی</w:t>
-      </w:r>
-      <w:r>
-        <w:rPr>
-          <w:rFonts w:hint="eastAsia"/>
-          <w:rtl/>
-          <w:lang w:bidi="fa-IR"/>
-        </w:rPr>
-        <w:t>ل</w:t>
-      </w:r>
-      <w:r>
-        <w:rPr>
-          <w:rtl/>
-          <w:lang w:bidi="fa-IR"/>
-        </w:rPr>
-        <w:t xml:space="preserve"> ز</w:t>
-      </w:r>
-      <w:r>
-        <w:rPr>
-          <w:rFonts w:hint="cs"/>
-          <w:rtl/>
-          <w:lang w:bidi="fa-IR"/>
-        </w:rPr>
-        <w:t>ی</w:t>
-      </w:r>
-      <w:r>
-        <w:rPr>
-          <w:rFonts w:hint="eastAsia"/>
-          <w:rtl/>
-          <w:lang w:bidi="fa-IR"/>
-        </w:rPr>
-        <w:t>پ،</w:t>
-      </w:r>
-      <w:r>
-        <w:rPr>
-          <w:rtl/>
-          <w:lang w:bidi="fa-IR"/>
-        </w:rPr>
-        <w:t xml:space="preserve"> که مطابق با آن چه در سا</w:t>
-      </w:r>
-      <w:r>
-        <w:rPr>
-          <w:rFonts w:hint="cs"/>
-          <w:rtl/>
-          <w:lang w:bidi="fa-IR"/>
-        </w:rPr>
-        <w:t>ی</w:t>
-      </w:r>
-      <w:r>
-        <w:rPr>
-          <w:rFonts w:hint="eastAsia"/>
-          <w:rtl/>
-          <w:lang w:bidi="fa-IR"/>
-        </w:rPr>
-        <w:t>ت</w:t>
-      </w:r>
-      <w:r>
-        <w:rPr>
-          <w:rtl/>
-          <w:lang w:bidi="fa-IR"/>
-        </w:rPr>
-        <w:t xml:space="preserve"> درس</w:t>
-      </w:r>
-      <w:r>
-        <w:rPr>
-          <w:rFonts w:hint="cs"/>
-          <w:rtl/>
-          <w:lang w:bidi="fa-IR"/>
-        </w:rPr>
-        <w:t xml:space="preserve"> </w:t>
-      </w:r>
-      <w:r>
-        <w:rPr>
-          <w:rFonts w:hint="eastAsia"/>
-          <w:rtl/>
-          <w:lang w:bidi="fa-IR"/>
-        </w:rPr>
-        <w:t>توض</w:t>
-      </w:r>
-      <w:r>
-        <w:rPr>
-          <w:rFonts w:hint="cs"/>
-          <w:rtl/>
-          <w:lang w:bidi="fa-IR"/>
-        </w:rPr>
-        <w:t>ی</w:t>
-      </w:r>
-      <w:r>
-        <w:rPr>
-          <w:rFonts w:hint="eastAsia"/>
-          <w:rtl/>
-          <w:lang w:bidi="fa-IR"/>
-        </w:rPr>
-        <w:t>ح</w:t>
-      </w:r>
-      <w:r>
-        <w:rPr>
-          <w:rtl/>
-          <w:lang w:bidi="fa-IR"/>
-        </w:rPr>
-        <w:t xml:space="preserve"> داده شده نام گذاري شده است، در سا</w:t>
-      </w:r>
-      <w:r>
-        <w:rPr>
-          <w:rFonts w:hint="cs"/>
-          <w:rtl/>
-          <w:lang w:bidi="fa-IR"/>
-        </w:rPr>
-        <w:t>ی</w:t>
-      </w:r>
-      <w:r>
-        <w:rPr>
-          <w:rFonts w:hint="eastAsia"/>
-          <w:rtl/>
-          <w:lang w:bidi="fa-IR"/>
-        </w:rPr>
-        <w:t>ت</w:t>
-      </w:r>
-      <w:r>
-        <w:rPr>
-          <w:rtl/>
-          <w:lang w:bidi="fa-IR"/>
-        </w:rPr>
-        <w:t xml:space="preserve"> درس بارگذاري نما</w:t>
-      </w:r>
-      <w:r>
-        <w:rPr>
-          <w:rFonts w:hint="cs"/>
-          <w:rtl/>
-          <w:lang w:bidi="fa-IR"/>
-        </w:rPr>
-        <w:t>یی</w:t>
-      </w:r>
-      <w:r>
-        <w:rPr>
-          <w:rFonts w:hint="eastAsia"/>
-          <w:rtl/>
-          <w:lang w:bidi="fa-IR"/>
-        </w:rPr>
-        <w:t>د</w:t>
-      </w:r>
-      <w:r>
-        <w:rPr>
-          <w:rtl/>
-          <w:lang w:bidi="fa-IR"/>
-        </w:rPr>
-        <w:t>. موارد مطلوب در ا</w:t>
-      </w:r>
-      <w:r>
-        <w:rPr>
-          <w:rFonts w:hint="cs"/>
-          <w:rtl/>
-          <w:lang w:bidi="fa-IR"/>
-        </w:rPr>
-        <w:t>ی</w:t>
-      </w:r>
-      <w:r>
-        <w:rPr>
-          <w:rFonts w:hint="eastAsia"/>
-          <w:rtl/>
-          <w:lang w:bidi="fa-IR"/>
-        </w:rPr>
-        <w:t>ن</w:t>
-      </w:r>
-      <w:r>
-        <w:rPr>
-          <w:rtl/>
-          <w:lang w:bidi="fa-IR"/>
-        </w:rPr>
-        <w:t xml:space="preserve"> پروژه به شرح</w:t>
-      </w:r>
-      <w:r>
-        <w:rPr>
-          <w:rFonts w:hint="cs"/>
-          <w:rtl/>
-          <w:lang w:bidi="fa-IR"/>
-        </w:rPr>
-        <w:t xml:space="preserve"> </w:t>
-      </w:r>
-      <w:r>
-        <w:rPr>
-          <w:rFonts w:hint="eastAsia"/>
-          <w:rtl/>
-          <w:lang w:bidi="fa-IR"/>
-        </w:rPr>
-        <w:t>ز</w:t>
-      </w:r>
-      <w:r>
-        <w:rPr>
-          <w:rFonts w:hint="cs"/>
-          <w:rtl/>
-          <w:lang w:bidi="fa-IR"/>
-        </w:rPr>
-        <w:t>ی</w:t>
-      </w:r>
-      <w:r>
-        <w:rPr>
-          <w:rFonts w:hint="eastAsia"/>
-          <w:rtl/>
-          <w:lang w:bidi="fa-IR"/>
-        </w:rPr>
-        <w:t>ر</w:t>
-      </w:r>
-      <w:r>
-        <w:rPr>
-          <w:rtl/>
-          <w:lang w:bidi="fa-IR"/>
-        </w:rPr>
-        <w:t xml:space="preserve"> هستند:</w:t>
+          <w:color w:val="ED7D31" w:themeColor="accent2"/>
+          <w:rtl/>
+          <w:lang w:bidi="fa-IR"/>
+        </w:rPr>
+      </w:pPr>
+      <w:r>
+        <w:rPr>
+          <w:rFonts w:hint="cs"/>
+          <w:color w:val="ED7D31" w:themeColor="accent2"/>
+          <w:rtl/>
+          <w:lang w:bidi="fa-IR"/>
+        </w:rPr>
+        <w:t>در صورتی که بتوان لاگ‌های دسترسی را از رابط کاربری دریافت کرد نمره‌ی امتیازی به شما تعلق می‌گیرد.</w:t>
       </w:r>
     </w:p>
     <w:p>
       <w:pPr>
-        <w:ind w:firstLine="720"/>
-        <w:rPr>
-          <w:lang w:bidi="fa-IR"/>
-        </w:rPr>
-      </w:pPr>
-      <w:r>
-        <w:rPr>
-          <w:rFonts w:hint="cs"/>
-          <w:rtl/>
-          <w:lang w:bidi="fa-IR"/>
-        </w:rPr>
-        <w:t xml:space="preserve">۱. </w:t>
-      </w:r>
-      <w:r>
-        <w:rPr>
-          <w:rtl/>
-          <w:lang w:bidi="fa-IR"/>
-        </w:rPr>
-        <w:t>ل</w:t>
-      </w:r>
-      <w:r>
-        <w:rPr>
-          <w:rFonts w:hint="cs"/>
-          <w:rtl/>
-          <w:lang w:bidi="fa-IR"/>
-        </w:rPr>
-        <w:t>ی</w:t>
-      </w:r>
-      <w:r>
-        <w:rPr>
-          <w:rFonts w:hint="eastAsia"/>
-          <w:rtl/>
-          <w:lang w:bidi="fa-IR"/>
-        </w:rPr>
-        <w:t>ست</w:t>
-      </w:r>
-      <w:r>
-        <w:rPr>
-          <w:rtl/>
-          <w:lang w:bidi="fa-IR"/>
-        </w:rPr>
-        <w:t xml:space="preserve"> تمام </w:t>
-      </w:r>
-      <w:r>
-        <w:rPr>
-          <w:lang w:bidi="fa-IR"/>
-        </w:rPr>
-        <w:t>Entity</w:t>
-      </w:r>
-      <w:r>
-        <w:rPr>
-          <w:rtl/>
-          <w:lang w:bidi="fa-IR"/>
-        </w:rPr>
-        <w:t>هاي س</w:t>
-      </w:r>
-      <w:r>
-        <w:rPr>
-          <w:rFonts w:hint="cs"/>
-          <w:rtl/>
-          <w:lang w:bidi="fa-IR"/>
-        </w:rPr>
-        <w:t>ی</w:t>
-      </w:r>
-      <w:r>
-        <w:rPr>
-          <w:rFonts w:hint="eastAsia"/>
-          <w:rtl/>
-          <w:lang w:bidi="fa-IR"/>
-        </w:rPr>
-        <w:t>ستم</w:t>
-      </w:r>
-      <w:r>
-        <w:rPr>
-          <w:rtl/>
-          <w:lang w:bidi="fa-IR"/>
-        </w:rPr>
-        <w:t xml:space="preserve"> را استخراج و ذکر نما</w:t>
-      </w:r>
-      <w:r>
-        <w:rPr>
-          <w:rFonts w:hint="cs"/>
-          <w:rtl/>
-          <w:lang w:bidi="fa-IR"/>
-        </w:rPr>
-        <w:t>یی</w:t>
-      </w:r>
-      <w:r>
-        <w:rPr>
-          <w:rFonts w:hint="eastAsia"/>
-          <w:rtl/>
-          <w:lang w:bidi="fa-IR"/>
-        </w:rPr>
-        <w:t>د</w:t>
-      </w:r>
-      <w:r>
-        <w:rPr>
-          <w:rtl/>
-          <w:lang w:bidi="fa-IR"/>
-        </w:rPr>
-        <w:t>. تمام</w:t>
-      </w:r>
-      <w:r>
-        <w:rPr>
-          <w:rFonts w:hint="cs"/>
-          <w:rtl/>
-          <w:lang w:bidi="fa-IR"/>
-        </w:rPr>
-        <w:t>ی</w:t>
-      </w:r>
-      <w:r>
-        <w:rPr>
-          <w:lang w:bidi="fa-IR"/>
-        </w:rPr>
-        <w:t xml:space="preserve"> Weak Entity</w:t>
-      </w:r>
-      <w:r>
-        <w:rPr>
-          <w:lang w:bidi="fa-IR"/>
-        </w:rPr>
-        <w:t xml:space="preserve"> </w:t>
-      </w:r>
-      <w:r>
-        <w:rPr>
-          <w:rtl/>
-          <w:lang w:bidi="fa-IR"/>
-        </w:rPr>
-        <w:t>را به طور</w:t>
-      </w:r>
-      <w:r>
-        <w:rPr>
-          <w:rFonts w:hint="cs"/>
-          <w:rtl/>
-          <w:lang w:bidi="fa-IR"/>
-        </w:rPr>
-        <w:t xml:space="preserve"> </w:t>
-      </w:r>
-      <w:r>
-        <w:rPr>
-          <w:rFonts w:hint="eastAsia"/>
-          <w:rtl/>
-          <w:lang w:bidi="fa-IR"/>
-        </w:rPr>
-        <w:t>دق</w:t>
-      </w:r>
-      <w:r>
-        <w:rPr>
-          <w:rFonts w:hint="cs"/>
-          <w:rtl/>
-          <w:lang w:bidi="fa-IR"/>
-        </w:rPr>
-        <w:t>ی</w:t>
-      </w:r>
-      <w:r>
-        <w:rPr>
-          <w:rFonts w:hint="eastAsia"/>
-          <w:rtl/>
-          <w:lang w:bidi="fa-IR"/>
-        </w:rPr>
-        <w:t>ق</w:t>
-      </w:r>
-      <w:r>
-        <w:rPr>
-          <w:rtl/>
-          <w:lang w:bidi="fa-IR"/>
-        </w:rPr>
-        <w:t xml:space="preserve"> مشخص نما</w:t>
-      </w:r>
-      <w:r>
-        <w:rPr>
-          <w:rFonts w:hint="cs"/>
-          <w:rtl/>
-          <w:lang w:bidi="fa-IR"/>
-        </w:rPr>
-        <w:t>یی</w:t>
-      </w:r>
-      <w:r>
-        <w:rPr>
-          <w:rFonts w:hint="eastAsia"/>
-          <w:rtl/>
-          <w:lang w:bidi="fa-IR"/>
-        </w:rPr>
-        <w:t>د</w:t>
-      </w:r>
-      <w:r>
-        <w:rPr>
-          <w:rtl/>
-          <w:lang w:bidi="fa-IR"/>
-        </w:rPr>
-        <w:t xml:space="preserve"> و بگو</w:t>
-      </w:r>
-      <w:r>
-        <w:rPr>
-          <w:rFonts w:hint="cs"/>
-          <w:rtl/>
-          <w:lang w:bidi="fa-IR"/>
-        </w:rPr>
-        <w:t>یی</w:t>
-      </w:r>
-      <w:r>
-        <w:rPr>
-          <w:rFonts w:hint="eastAsia"/>
-          <w:rtl/>
-          <w:lang w:bidi="fa-IR"/>
-        </w:rPr>
-        <w:t>د</w:t>
-      </w:r>
-      <w:r>
-        <w:rPr>
-          <w:rtl/>
-          <w:lang w:bidi="fa-IR"/>
-        </w:rPr>
-        <w:t xml:space="preserve"> </w:t>
-      </w:r>
-      <w:r>
-        <w:rPr>
-          <w:lang w:bidi="fa-IR"/>
-        </w:rPr>
-        <w:t>Strong Entity</w:t>
-      </w:r>
-      <w:r>
-        <w:rPr>
-          <w:rtl/>
-          <w:lang w:bidi="fa-IR"/>
-        </w:rPr>
-        <w:t xml:space="preserve"> مربوط به هر </w:t>
-      </w:r>
-      <w:r>
-        <w:rPr>
-          <w:rFonts w:hint="cs"/>
-          <w:rtl/>
-          <w:lang w:bidi="fa-IR"/>
-        </w:rPr>
-        <w:t>ی</w:t>
-      </w:r>
-      <w:r>
-        <w:rPr>
-          <w:rFonts w:hint="eastAsia"/>
-          <w:rtl/>
-          <w:lang w:bidi="fa-IR"/>
-        </w:rPr>
-        <w:t>ک</w:t>
-      </w:r>
-      <w:r>
-        <w:rPr>
-          <w:rtl/>
-          <w:lang w:bidi="fa-IR"/>
-        </w:rPr>
-        <w:t xml:space="preserve"> از آن ها کدام است.</w:t>
+        <w:pStyle w:val="Heading1"/>
+        <w:rPr>
+          <w:rtl/>
+          <w:lang w:bidi="fa-IR"/>
+        </w:rPr>
+      </w:pPr>
+      <w:r>
+        <w:rPr>
+          <w:rFonts w:hint="cs"/>
+          <w:rtl/>
+          <w:lang w:bidi="fa-IR"/>
+        </w:rPr>
+        <w:t>مطلوبات پروژه</w:t>
       </w:r>
     </w:p>
     <w:p>
       <w:pPr>
-        <w:ind w:left="720"/>
-        <w:rPr>
-          <w:rtl/>
-          <w:lang w:bidi="fa-IR"/>
-        </w:rPr>
-      </w:pPr>
-      <w:r>
-        <w:rPr>
-          <w:rFonts w:hint="cs"/>
-          <w:rtl/>
-          <w:lang w:bidi="fa-IR"/>
-        </w:rPr>
-        <w:t>۲</w:t>
-      </w:r>
-      <w:r>
-        <w:rPr>
-          <w:rtl/>
-          <w:lang w:bidi="fa-IR"/>
-        </w:rPr>
-        <w:t>.</w:t>
+        <w:rPr>
+          <w:rtl/>
+          <w:lang w:bidi="fa-IR"/>
+        </w:rPr>
+      </w:pPr>
+      <w:r>
+        <w:rPr>
+          <w:rtl/>
+          <w:lang w:bidi="fa-IR"/>
+        </w:rPr>
+        <w:t>موارد ز</w:t>
+      </w:r>
+      <w:r>
+        <w:rPr>
+          <w:rFonts w:hint="cs"/>
+          <w:rtl/>
+          <w:lang w:bidi="fa-IR"/>
+        </w:rPr>
+        <w:t>ی</w:t>
+      </w:r>
+      <w:r>
+        <w:rPr>
+          <w:rFonts w:hint="eastAsia"/>
+          <w:rtl/>
+          <w:lang w:bidi="fa-IR"/>
+        </w:rPr>
+        <w:t>ر</w:t>
+      </w:r>
+      <w:r>
+        <w:rPr>
+          <w:rtl/>
+          <w:lang w:bidi="fa-IR"/>
+        </w:rPr>
+        <w:t xml:space="preserve"> را به دقت انجام داده و نتا</w:t>
+      </w:r>
+      <w:r>
+        <w:rPr>
+          <w:rFonts w:hint="cs"/>
+          <w:rtl/>
+          <w:lang w:bidi="fa-IR"/>
+        </w:rPr>
+        <w:t>ی</w:t>
+      </w:r>
+      <w:r>
+        <w:rPr>
+          <w:rFonts w:hint="eastAsia"/>
+          <w:rtl/>
+          <w:lang w:bidi="fa-IR"/>
+        </w:rPr>
+        <w:t>ج</w:t>
+      </w:r>
+      <w:r>
+        <w:rPr>
+          <w:rtl/>
+          <w:lang w:bidi="fa-IR"/>
+        </w:rPr>
+        <w:t xml:space="preserve"> حاصل را در </w:t>
+      </w:r>
+      <w:r>
+        <w:rPr>
+          <w:rFonts w:hint="cs"/>
+          <w:rtl/>
+          <w:lang w:bidi="fa-IR"/>
+        </w:rPr>
+        <w:t>ی</w:t>
+      </w:r>
+      <w:r>
+        <w:rPr>
+          <w:rFonts w:hint="eastAsia"/>
+          <w:rtl/>
+          <w:lang w:bidi="fa-IR"/>
+        </w:rPr>
+        <w:t>ک</w:t>
+      </w:r>
+      <w:r>
+        <w:rPr>
+          <w:rtl/>
+          <w:lang w:bidi="fa-IR"/>
+        </w:rPr>
+        <w:t xml:space="preserve"> فا</w:t>
+      </w:r>
+      <w:r>
+        <w:rPr>
+          <w:rFonts w:hint="cs"/>
+          <w:rtl/>
+          <w:lang w:bidi="fa-IR"/>
+        </w:rPr>
+        <w:t>ی</w:t>
+      </w:r>
+      <w:r>
+        <w:rPr>
+          <w:rFonts w:hint="eastAsia"/>
+          <w:rtl/>
+          <w:lang w:bidi="fa-IR"/>
+        </w:rPr>
+        <w:t>ل</w:t>
+      </w:r>
+      <w:r>
+        <w:rPr>
+          <w:rtl/>
+          <w:lang w:bidi="fa-IR"/>
+        </w:rPr>
+        <w:t xml:space="preserve"> ز</w:t>
+      </w:r>
+      <w:r>
+        <w:rPr>
+          <w:rFonts w:hint="cs"/>
+          <w:rtl/>
+          <w:lang w:bidi="fa-IR"/>
+        </w:rPr>
+        <w:t>ی</w:t>
+      </w:r>
+      <w:r>
+        <w:rPr>
+          <w:rFonts w:hint="eastAsia"/>
+          <w:rtl/>
+          <w:lang w:bidi="fa-IR"/>
+        </w:rPr>
+        <w:t>پ،</w:t>
+      </w:r>
+      <w:r>
+        <w:rPr>
+          <w:rtl/>
+          <w:lang w:bidi="fa-IR"/>
+        </w:rPr>
+        <w:t xml:space="preserve"> که مطابق با آن چه در سا</w:t>
+      </w:r>
+      <w:r>
+        <w:rPr>
+          <w:rFonts w:hint="cs"/>
+          <w:rtl/>
+          <w:lang w:bidi="fa-IR"/>
+        </w:rPr>
+        <w:t>ی</w:t>
+      </w:r>
+      <w:r>
+        <w:rPr>
+          <w:rFonts w:hint="eastAsia"/>
+          <w:rtl/>
+          <w:lang w:bidi="fa-IR"/>
+        </w:rPr>
+        <w:t>ت</w:t>
+      </w:r>
+      <w:r>
+        <w:rPr>
+          <w:rtl/>
+          <w:lang w:bidi="fa-IR"/>
+        </w:rPr>
+        <w:t xml:space="preserve"> درس</w:t>
       </w:r>
       <w:r>
         <w:rPr>
@@ -1764,59 +1580,119 @@
       </w:r>
       <w:r>
         <w:rPr>
-          <w:rtl/>
-          <w:lang w:bidi="fa-IR"/>
-        </w:rPr>
-        <w:t xml:space="preserve">براي هر </w:t>
-      </w:r>
-      <w:r>
-        <w:rPr>
-          <w:lang w:bidi="fa-IR"/>
-        </w:rPr>
-        <w:t>Entity</w:t>
-      </w:r>
-      <w:r>
-        <w:rPr>
-          <w:rtl/>
-          <w:lang w:bidi="fa-IR"/>
-        </w:rPr>
-        <w:t xml:space="preserve"> ل</w:t>
-      </w:r>
-      <w:r>
-        <w:rPr>
-          <w:rFonts w:hint="cs"/>
-          <w:rtl/>
-          <w:lang w:bidi="fa-IR"/>
-        </w:rPr>
-        <w:t>ی</w:t>
-      </w:r>
-      <w:r>
-        <w:rPr>
-          <w:rFonts w:hint="eastAsia"/>
-          <w:rtl/>
-          <w:lang w:bidi="fa-IR"/>
-        </w:rPr>
-        <w:t>ست</w:t>
-      </w:r>
-      <w:r>
-        <w:rPr>
-          <w:rtl/>
-          <w:lang w:bidi="fa-IR"/>
-        </w:rPr>
-        <w:t xml:space="preserve"> تمام </w:t>
-      </w:r>
-      <w:r>
-        <w:rPr>
-          <w:lang w:bidi="fa-IR"/>
-        </w:rPr>
-        <w:t>Attribute</w:t>
-      </w:r>
-      <w:r>
-        <w:rPr>
-          <w:rtl/>
-          <w:lang w:bidi="fa-IR"/>
-        </w:rPr>
-        <w:t>ها را شامل نام، نوع و مقاد</w:t>
+          <w:rFonts w:hint="eastAsia"/>
+          <w:rtl/>
+          <w:lang w:bidi="fa-IR"/>
+        </w:rPr>
+        <w:t>توض</w:t>
+      </w:r>
+      <w:r>
+        <w:rPr>
+          <w:rFonts w:hint="cs"/>
+          <w:rtl/>
+          <w:lang w:bidi="fa-IR"/>
+        </w:rPr>
+        <w:t>ی</w:t>
+      </w:r>
+      <w:r>
+        <w:rPr>
+          <w:rFonts w:hint="eastAsia"/>
+          <w:rtl/>
+          <w:lang w:bidi="fa-IR"/>
+        </w:rPr>
+        <w:t>ح</w:t>
+      </w:r>
+      <w:r>
+        <w:rPr>
+          <w:rtl/>
+          <w:lang w:bidi="fa-IR"/>
+        </w:rPr>
+        <w:t xml:space="preserve"> داده شده نام گذاري شده است، در سا</w:t>
+      </w:r>
+      <w:r>
+        <w:rPr>
+          <w:rFonts w:hint="cs"/>
+          <w:rtl/>
+          <w:lang w:bidi="fa-IR"/>
+        </w:rPr>
+        <w:t>ی</w:t>
+      </w:r>
+      <w:r>
+        <w:rPr>
+          <w:rFonts w:hint="eastAsia"/>
+          <w:rtl/>
+          <w:lang w:bidi="fa-IR"/>
+        </w:rPr>
+        <w:t>ت</w:t>
+      </w:r>
+      <w:r>
+        <w:rPr>
+          <w:rtl/>
+          <w:lang w:bidi="fa-IR"/>
+        </w:rPr>
+        <w:t xml:space="preserve"> درس بارگذاري نما</w:t>
+      </w:r>
+      <w:r>
+        <w:rPr>
+          <w:rFonts w:hint="cs"/>
+          <w:rtl/>
+          <w:lang w:bidi="fa-IR"/>
+        </w:rPr>
+        <w:t>یی</w:t>
+      </w:r>
+      <w:r>
+        <w:rPr>
+          <w:rFonts w:hint="eastAsia"/>
+          <w:rtl/>
+          <w:lang w:bidi="fa-IR"/>
+        </w:rPr>
+        <w:t>د</w:t>
+      </w:r>
+      <w:r>
+        <w:rPr>
+          <w:rtl/>
+          <w:lang w:bidi="fa-IR"/>
+        </w:rPr>
+        <w:t>. موارد مطلوب در ا</w:t>
+      </w:r>
+      <w:r>
+        <w:rPr>
+          <w:rFonts w:hint="cs"/>
+          <w:rtl/>
+          <w:lang w:bidi="fa-IR"/>
+        </w:rPr>
+        <w:t>ی</w:t>
+      </w:r>
+      <w:r>
+        <w:rPr>
+          <w:rFonts w:hint="eastAsia"/>
+          <w:rtl/>
+          <w:lang w:bidi="fa-IR"/>
+        </w:rPr>
+        <w:t>ن</w:t>
+      </w:r>
+      <w:r>
+        <w:rPr>
+          <w:rtl/>
+          <w:lang w:bidi="fa-IR"/>
+        </w:rPr>
+        <w:t xml:space="preserve"> پروژه به شرح</w:t>
+      </w:r>
+      <w:r>
+        <w:rPr>
+          <w:rFonts w:hint="cs"/>
+          <w:rtl/>
+          <w:lang w:bidi="fa-IR"/>
+        </w:rPr>
+        <w:t xml:space="preserve"> </w:t>
+      </w:r>
+      <w:r>
+        <w:rPr>
+          <w:rFonts w:hint="eastAsia"/>
+          <w:rtl/>
+          <w:lang w:bidi="fa-IR"/>
+        </w:rPr>
+        <w:t>ز</w:t>
       </w:r>
       <w:r>
         <w:rPr>
@@ -1839,329 +1715,23 @@
           <w:rtl/>
           <w:lang w:bidi="fa-IR"/>
         </w:rPr>
-        <w:t xml:space="preserve"> پ</w:t>
-      </w:r>
-      <w:r>
-        <w:rPr>
-          <w:rFonts w:hint="cs"/>
-          <w:rtl/>
-          <w:lang w:bidi="fa-IR"/>
-        </w:rPr>
-        <w:t>ی</w:t>
-      </w:r>
-      <w:r>
-        <w:rPr>
-          <w:rFonts w:hint="eastAsia"/>
-          <w:rtl/>
-          <w:lang w:bidi="fa-IR"/>
-        </w:rPr>
-        <w:t>ش</w:t>
-      </w:r>
-      <w:r>
-        <w:rPr>
-          <w:rtl/>
-          <w:lang w:bidi="fa-IR"/>
-        </w:rPr>
-        <w:t xml:space="preserve"> فرض و </w:t>
-      </w:r>
-      <w:r>
-        <w:rPr>
-          <w:lang w:bidi="fa-IR"/>
-        </w:rPr>
-        <w:t>Option</w:t>
-      </w:r>
-      <w:r>
-        <w:rPr>
-          <w:rtl/>
-          <w:lang w:bidi="fa-IR"/>
-        </w:rPr>
-        <w:t>هاي</w:t>
-      </w:r>
-      <w:r>
-        <w:rPr>
-          <w:rFonts w:hint="cs"/>
-          <w:rtl/>
-          <w:lang w:bidi="fa-IR"/>
-        </w:rPr>
-        <w:t xml:space="preserve"> </w:t>
-      </w:r>
-      <w:r>
-        <w:rPr>
-          <w:rFonts w:hint="eastAsia"/>
-          <w:rtl/>
-          <w:lang w:bidi="fa-IR"/>
-        </w:rPr>
-        <w:t>د</w:t>
-      </w:r>
-      <w:r>
-        <w:rPr>
-          <w:rFonts w:hint="cs"/>
-          <w:rtl/>
-          <w:lang w:bidi="fa-IR"/>
-        </w:rPr>
-        <w:t>ی</w:t>
-      </w:r>
-      <w:r>
-        <w:rPr>
-          <w:rFonts w:hint="eastAsia"/>
-          <w:rtl/>
-          <w:lang w:bidi="fa-IR"/>
-        </w:rPr>
-        <w:t>گر</w:t>
-      </w:r>
-      <w:r>
-        <w:rPr>
-          <w:rtl/>
-          <w:lang w:bidi="fa-IR"/>
-        </w:rPr>
-        <w:t xml:space="preserve"> مشخص نما</w:t>
-      </w:r>
-      <w:r>
-        <w:rPr>
-          <w:rFonts w:hint="cs"/>
-          <w:rtl/>
-          <w:lang w:bidi="fa-IR"/>
-        </w:rPr>
-        <w:t>یی</w:t>
-      </w:r>
-      <w:r>
-        <w:rPr>
-          <w:rFonts w:hint="eastAsia"/>
-          <w:rtl/>
-          <w:lang w:bidi="fa-IR"/>
-        </w:rPr>
-        <w:t>د</w:t>
-      </w:r>
-      <w:r>
-        <w:rPr>
-          <w:rtl/>
-          <w:lang w:bidi="fa-IR"/>
-        </w:rPr>
-        <w:t>. توجه</w:t>
-      </w:r>
-      <w:r>
-        <w:rPr>
-          <w:rFonts w:hint="cs"/>
-          <w:rtl/>
-          <w:lang w:bidi="fa-IR"/>
-        </w:rPr>
-        <w:t xml:space="preserve"> </w:t>
-      </w:r>
-      <w:r>
-        <w:rPr>
-          <w:rtl/>
-          <w:lang w:bidi="fa-IR"/>
-        </w:rPr>
-        <w:t>کن</w:t>
-      </w:r>
-      <w:r>
-        <w:rPr>
-          <w:rFonts w:hint="cs"/>
-          <w:rtl/>
-          <w:lang w:bidi="fa-IR"/>
-        </w:rPr>
-        <w:t>ی</w:t>
-      </w:r>
-      <w:r>
-        <w:rPr>
-          <w:rFonts w:hint="eastAsia"/>
-          <w:rtl/>
-          <w:lang w:bidi="fa-IR"/>
-        </w:rPr>
-        <w:t>د</w:t>
-      </w:r>
-      <w:r>
-        <w:rPr>
-          <w:rtl/>
-          <w:lang w:bidi="fa-IR"/>
-        </w:rPr>
-        <w:t xml:space="preserve"> حتما </w:t>
-      </w:r>
-      <w:r>
-        <w:rPr>
-          <w:lang w:bidi="fa-IR"/>
-        </w:rPr>
-        <w:t>Primary Key</w:t>
-      </w:r>
-      <w:r>
-        <w:rPr>
-          <w:rFonts w:hint="cs"/>
-          <w:rtl/>
-          <w:lang w:bidi="fa-IR"/>
-        </w:rPr>
-        <w:t>ها</w:t>
-      </w:r>
-      <w:r>
-        <w:rPr>
-          <w:rtl/>
-          <w:lang w:bidi="fa-IR"/>
-        </w:rPr>
-        <w:t xml:space="preserve"> و </w:t>
-      </w:r>
-      <w:r>
-        <w:rPr>
-          <w:lang w:bidi="fa-IR"/>
-        </w:rPr>
-        <w:t>Foreign Key</w:t>
-      </w:r>
-      <w:r>
-        <w:rPr>
-          <w:rFonts w:hint="cs"/>
-          <w:rtl/>
-          <w:lang w:bidi="fa-IR"/>
-        </w:rPr>
-        <w:t>ها</w:t>
-      </w:r>
-      <w:r>
-        <w:rPr>
-          <w:rtl/>
-          <w:lang w:bidi="fa-IR"/>
-        </w:rPr>
-        <w:t xml:space="preserve"> به طور دق</w:t>
-      </w:r>
-      <w:r>
-        <w:rPr>
-          <w:rFonts w:hint="cs"/>
-          <w:rtl/>
-          <w:lang w:bidi="fa-IR"/>
-        </w:rPr>
-        <w:t>ی</w:t>
-      </w:r>
-      <w:r>
-        <w:rPr>
-          <w:rFonts w:hint="eastAsia"/>
-          <w:rtl/>
-          <w:lang w:bidi="fa-IR"/>
-        </w:rPr>
-        <w:t>ق</w:t>
-      </w:r>
-      <w:r>
-        <w:rPr>
-          <w:rFonts w:hint="cs"/>
-          <w:rtl/>
-          <w:lang w:bidi="fa-IR"/>
-        </w:rPr>
-        <w:t xml:space="preserve"> </w:t>
-      </w:r>
-      <w:r>
-        <w:rPr>
-          <w:rFonts w:hint="eastAsia"/>
-          <w:rtl/>
-          <w:lang w:bidi="fa-IR"/>
-        </w:rPr>
-        <w:t>مشخص</w:t>
-      </w:r>
-      <w:r>
-        <w:rPr>
-          <w:rtl/>
-          <w:lang w:bidi="fa-IR"/>
-        </w:rPr>
-        <w:t xml:space="preserve"> شده باشند. در مورد </w:t>
-      </w:r>
-      <w:r>
-        <w:rPr>
-          <w:lang w:bidi="fa-IR"/>
-        </w:rPr>
-        <w:t>Foreign Key</w:t>
-      </w:r>
-      <w:r>
-        <w:rPr>
-          <w:rFonts w:hint="cs"/>
-          <w:rtl/>
-          <w:lang w:bidi="fa-IR"/>
-        </w:rPr>
-        <w:t>ها</w:t>
-      </w:r>
-      <w:r>
-        <w:rPr>
-          <w:rtl/>
-          <w:lang w:bidi="fa-IR"/>
-        </w:rPr>
-        <w:t xml:space="preserve"> بگو</w:t>
-      </w:r>
-      <w:r>
-        <w:rPr>
-          <w:rFonts w:hint="cs"/>
-          <w:rtl/>
-          <w:lang w:bidi="fa-IR"/>
-        </w:rPr>
-        <w:t>یی</w:t>
-      </w:r>
-      <w:r>
-        <w:rPr>
-          <w:rFonts w:hint="eastAsia"/>
-          <w:rtl/>
-          <w:lang w:bidi="fa-IR"/>
-        </w:rPr>
-        <w:t>د</w:t>
-      </w:r>
-      <w:r>
-        <w:rPr>
-          <w:rtl/>
-          <w:lang w:bidi="fa-IR"/>
-        </w:rPr>
-        <w:t xml:space="preserve"> ارجاع آن ها به کدام مولفه از کدام </w:t>
-      </w:r>
-      <w:r>
-        <w:rPr>
-          <w:lang w:bidi="fa-IR"/>
-        </w:rPr>
-        <w:t>Entity</w:t>
-      </w:r>
-      <w:r>
-        <w:rPr>
-          <w:rFonts w:hint="cs"/>
-          <w:rtl/>
-          <w:lang w:bidi="fa-IR"/>
-        </w:rPr>
-        <w:t xml:space="preserve"> </w:t>
-      </w:r>
-      <w:r>
-        <w:rPr>
-          <w:rFonts w:hint="eastAsia"/>
-          <w:rtl/>
-          <w:lang w:bidi="fa-IR"/>
-        </w:rPr>
-        <w:t>باز</w:t>
-      </w:r>
-      <w:r>
-        <w:rPr>
-          <w:rtl/>
-          <w:lang w:bidi="fa-IR"/>
-        </w:rPr>
-        <w:t xml:space="preserve"> م</w:t>
-      </w:r>
-      <w:r>
-        <w:rPr>
-          <w:rFonts w:hint="cs"/>
-          <w:rtl/>
-          <w:lang w:bidi="fa-IR"/>
-        </w:rPr>
-        <w:t>ی</w:t>
-      </w:r>
-      <w:r>
-        <w:rPr>
-          <w:rtl/>
-          <w:lang w:bidi="fa-IR"/>
-        </w:rPr>
-        <w:t xml:space="preserve"> گردد.</w:t>
+        <w:t xml:space="preserve"> هستند:</w:t>
       </w:r>
     </w:p>
     <w:p>
       <w:pPr>
-        <w:ind w:left="720"/>
-        <w:rPr>
-          <w:rtl/>
-          <w:lang w:bidi="fa-IR"/>
-        </w:rPr>
-      </w:pPr>
-      <w:r>
-        <w:rPr>
-          <w:rFonts w:hint="cs"/>
-          <w:rtl/>
-          <w:lang w:bidi="fa-IR"/>
-        </w:rPr>
-        <w:t xml:space="preserve">۳. </w:t>
+        <w:ind w:firstLine="720"/>
+        <w:rPr>
+          <w:lang w:bidi="fa-IR"/>
+        </w:rPr>
+      </w:pPr>
+      <w:r>
+        <w:rPr>
+          <w:rFonts w:hint="cs"/>
+          <w:rtl/>
+          <w:lang w:bidi="fa-IR"/>
+        </w:rPr>
+        <w:t xml:space="preserve">۱. </w:t>
       </w:r>
       <w:r>
         <w:rPr>
@@ -2197,45 +1767,45 @@
         <w:rPr>
           <w:lang w:bidi="fa-IR"/>
         </w:rPr>
-        <w:t>Relation</w:t>
-      </w:r>
-      <w:r>
-        <w:rPr>
-          <w:rtl/>
-          <w:lang w:bidi="fa-IR"/>
-        </w:rPr>
-        <w:t>ها را ته</w:t>
-      </w:r>
-      <w:r>
-        <w:rPr>
-          <w:rFonts w:hint="cs"/>
-          <w:rtl/>
-          <w:lang w:bidi="fa-IR"/>
-        </w:rPr>
-        <w:t>ی</w:t>
-      </w:r>
-      <w:r>
-        <w:rPr>
-          <w:rFonts w:hint="eastAsia"/>
-          <w:rtl/>
-          <w:lang w:bidi="fa-IR"/>
-        </w:rPr>
-        <w:t>ه</w:t>
-      </w:r>
-      <w:r>
-        <w:rPr>
-          <w:rtl/>
-          <w:lang w:bidi="fa-IR"/>
-        </w:rPr>
-        <w:t xml:space="preserve"> کن</w:t>
-      </w:r>
-      <w:r>
-        <w:rPr>
-          <w:rFonts w:hint="cs"/>
-          <w:rtl/>
-          <w:lang w:bidi="fa-IR"/>
-        </w:rPr>
-        <w:t>ی</w:t>
+        <w:t>Entity</w:t>
+      </w:r>
+      <w:r>
+        <w:rPr>
+          <w:rtl/>
+          <w:lang w:bidi="fa-IR"/>
+        </w:rPr>
+        <w:t>هاي س</w:t>
+      </w:r>
+      <w:r>
+        <w:rPr>
+          <w:rFonts w:hint="cs"/>
+          <w:rtl/>
+          <w:lang w:bidi="fa-IR"/>
+        </w:rPr>
+        <w:t>ی</w:t>
+      </w:r>
+      <w:r>
+        <w:rPr>
+          <w:rFonts w:hint="eastAsia"/>
+          <w:rtl/>
+          <w:lang w:bidi="fa-IR"/>
+        </w:rPr>
+        <w:t>ستم</w:t>
+      </w:r>
+      <w:r>
+        <w:rPr>
+          <w:rtl/>
+          <w:lang w:bidi="fa-IR"/>
+        </w:rPr>
+        <w:t xml:space="preserve"> را استخراج و ذکر نما</w:t>
+      </w:r>
+      <w:r>
+        <w:rPr>
+          <w:rFonts w:hint="cs"/>
+          <w:rtl/>
+          <w:lang w:bidi="fa-IR"/>
+        </w:rPr>
+        <w:t>یی</w:t>
       </w:r>
       <w:r>
         <w:rPr>
@@ -2250,51 +1820,81 @@
           <w:rtl/>
           <w:lang w:bidi="fa-IR"/>
         </w:rPr>
-        <w:t>. هم</w:t>
-      </w:r>
-      <w:r>
-        <w:rPr>
-          <w:rFonts w:hint="cs"/>
-          <w:rtl/>
-          <w:lang w:bidi="fa-IR"/>
-        </w:rPr>
-        <w:t>ی</w:t>
-      </w:r>
-      <w:r>
-        <w:rPr>
-          <w:rFonts w:hint="eastAsia"/>
-          <w:rtl/>
-          <w:lang w:bidi="fa-IR"/>
-        </w:rPr>
-        <w:t>ن</w:t>
-      </w:r>
-      <w:r>
-        <w:rPr>
-          <w:rtl/>
-          <w:lang w:bidi="fa-IR"/>
-        </w:rPr>
-        <w:t xml:space="preserve"> طور براي هر رابطه، تمام </w:t>
-      </w:r>
-      <w:r>
-        <w:rPr>
-          <w:lang w:bidi="fa-IR"/>
-        </w:rPr>
-        <w:t>Attribute</w:t>
-      </w:r>
-      <w:r>
-        <w:rPr>
-          <w:rtl/>
-          <w:lang w:bidi="fa-IR"/>
-        </w:rPr>
-        <w:t xml:space="preserve"> ها و کل</w:t>
-      </w:r>
-      <w:r>
-        <w:rPr>
-          <w:rFonts w:hint="cs"/>
-          <w:rtl/>
-          <w:lang w:bidi="fa-IR"/>
-        </w:rPr>
-        <w:t>ی</w:t>
+        <w:t>. تمام</w:t>
+      </w:r>
+      <w:r>
+        <w:rPr>
+          <w:rFonts w:hint="cs"/>
+          <w:rtl/>
+          <w:lang w:bidi="fa-IR"/>
+        </w:rPr>
+        <w:t>ی</w:t>
+      </w:r>
+      <w:r>
+        <w:rPr>
+          <w:lang w:bidi="fa-IR"/>
+        </w:rPr>
+        <w:t xml:space="preserve"> Weak Entity</w:t>
+      </w:r>
+      <w:r>
+        <w:rPr>
+          <w:lang w:bidi="fa-IR"/>
+        </w:rPr>
+        <w:t xml:space="preserve"> </w:t>
+      </w:r>
+      <w:r>
+        <w:rPr>
+          <w:rtl/>
+          <w:lang w:bidi="fa-IR"/>
+        </w:rPr>
+        <w:t>را به طور</w:t>
+      </w:r>
+      <w:r>
+        <w:rPr>
+          <w:rFonts w:hint="cs"/>
+          <w:rtl/>
+          <w:lang w:bidi="fa-IR"/>
+        </w:rPr>
+        <w:t xml:space="preserve"> </w:t>
+      </w:r>
+      <w:r>
+        <w:rPr>
+          <w:rFonts w:hint="eastAsia"/>
+          <w:rtl/>
+          <w:lang w:bidi="fa-IR"/>
+        </w:rPr>
+        <w:t>دق</w:t>
+      </w:r>
+      <w:r>
+        <w:rPr>
+          <w:rFonts w:hint="cs"/>
+          <w:rtl/>
+          <w:lang w:bidi="fa-IR"/>
+        </w:rPr>
+        <w:t>ی</w:t>
+      </w:r>
+      <w:r>
+        <w:rPr>
+          <w:rFonts w:hint="eastAsia"/>
+          <w:rtl/>
+          <w:lang w:bidi="fa-IR"/>
+        </w:rPr>
+        <w:t>ق</w:t>
+      </w:r>
+      <w:r>
+        <w:rPr>
+          <w:rtl/>
+          <w:lang w:bidi="fa-IR"/>
+        </w:rPr>
+        <w:t xml:space="preserve"> مشخص نما</w:t>
+      </w:r>
+      <w:r>
+        <w:rPr>
+          <w:rFonts w:hint="cs"/>
+          <w:rtl/>
+          <w:lang w:bidi="fa-IR"/>
+        </w:rPr>
+        <w:t>یی</w:t>
       </w:r>
       <w:r>
         <w:rPr>
@@ -2309,11 +1909,26 @@
           <w:rtl/>
           <w:lang w:bidi="fa-IR"/>
         </w:rPr>
-        <w:t>هاي</w:t>
-      </w:r>
-      <w:r>
-        <w:rPr>
-          <w:rFonts w:hint="cs"/>
+        <w:t xml:space="preserve"> و بگو</w:t>
+      </w:r>
+      <w:r>
+        <w:rPr>
+          <w:rFonts w:hint="cs"/>
+          <w:rtl/>
+          <w:lang w:bidi="fa-IR"/>
+        </w:rPr>
+        <w:t>یی</w:t>
+      </w:r>
+      <w:r>
+        <w:rPr>
+          <w:rFonts w:hint="eastAsia"/>
+          <w:rtl/>
+          <w:lang w:bidi="fa-IR"/>
+        </w:rPr>
+        <w:t>د</w:t>
+      </w:r>
+      <w:r>
+        <w:rPr>
           <w:rtl/>
           <w:lang w:bidi="fa-IR"/>
         </w:rPr>
@@ -2321,41 +1936,39 @@
       </w:r>
       <w:r>
         <w:rPr>
-          <w:rFonts w:hint="eastAsia"/>
-          <w:rtl/>
-          <w:lang w:bidi="fa-IR"/>
-        </w:rPr>
-        <w:t>مربوطه</w:t>
-      </w:r>
-      <w:r>
-        <w:rPr>
-          <w:rtl/>
-          <w:lang w:bidi="fa-IR"/>
-        </w:rPr>
-        <w:t xml:space="preserve"> را مشخص نما</w:t>
-      </w:r>
-      <w:r>
-        <w:rPr>
-          <w:rFonts w:hint="cs"/>
-          <w:rtl/>
-          <w:lang w:bidi="fa-IR"/>
-        </w:rPr>
-        <w:t>یی</w:t>
-      </w:r>
-      <w:r>
-        <w:rPr>
-          <w:rFonts w:hint="eastAsia"/>
-          <w:rtl/>
-          <w:lang w:bidi="fa-IR"/>
-        </w:rPr>
-        <w:t>د</w:t>
-      </w:r>
-      <w:r>
-        <w:rPr>
-          <w:rtl/>
-          <w:lang w:bidi="fa-IR"/>
-        </w:rPr>
-        <w:t>.</w:t>
+          <w:lang w:bidi="fa-IR"/>
+        </w:rPr>
+        <w:t>Strong Entity</w:t>
+      </w:r>
+      <w:r>
+        <w:rPr>
+          <w:rtl/>
+          <w:lang w:bidi="fa-IR"/>
+        </w:rPr>
+        <w:t xml:space="preserve"> مربوط به هر </w:t>
+      </w:r>
+      <w:r>
+        <w:rPr>
+          <w:rFonts w:hint="cs"/>
+          <w:rtl/>
+          <w:lang w:bidi="fa-IR"/>
+        </w:rPr>
+        <w:t>ی</w:t>
+      </w:r>
+      <w:r>
+        <w:rPr>
+          <w:rFonts w:hint="eastAsia"/>
+          <w:rtl/>
+          <w:lang w:bidi="fa-IR"/>
+        </w:rPr>
+        <w:t>ک</w:t>
+      </w:r>
+      <w:r>
+        <w:rPr>
+          <w:rtl/>
+          <w:lang w:bidi="fa-IR"/>
+        </w:rPr>
+        <w:t xml:space="preserve"> از آن ها کدام است.</w:t>
       </w:r>
     </w:p>
     <w:p>
@@ -2372,7 +1985,7 @@
           <w:rtl/>
           <w:lang w:bidi="fa-IR"/>
         </w:rPr>
-        <w:t>۴</w:t>
+        <w:t>۲</w:t>
       </w:r>
       <w:r>
         <w:rPr>
@@ -2391,16 +2004,157 @@
       </w:r>
       <w:r>
         <w:rPr>
-          <w:lang w:bidi="fa-IR"/>
-        </w:rPr>
-        <w:t>ERD</w:t>
-      </w:r>
-      <w:r>
-        <w:rPr>
-          <w:rtl/>
-          <w:lang w:bidi="fa-IR"/>
-        </w:rPr>
-        <w:t xml:space="preserve"> نها</w:t>
+          <w:rtl/>
+          <w:lang w:bidi="fa-IR"/>
+        </w:rPr>
+        <w:t xml:space="preserve">براي هر </w:t>
+      </w:r>
+      <w:r>
+        <w:rPr>
+          <w:lang w:bidi="fa-IR"/>
+        </w:rPr>
+        <w:t>Entity</w:t>
+      </w:r>
+      <w:r>
+        <w:rPr>
+          <w:rtl/>
+          <w:lang w:bidi="fa-IR"/>
+        </w:rPr>
+        <w:t xml:space="preserve"> ل</w:t>
+      </w:r>
+      <w:r>
+        <w:rPr>
+          <w:rFonts w:hint="cs"/>
+          <w:rtl/>
+          <w:lang w:bidi="fa-IR"/>
+        </w:rPr>
+        <w:t>ی</w:t>
+      </w:r>
+      <w:r>
+        <w:rPr>
+          <w:rFonts w:hint="eastAsia"/>
+          <w:rtl/>
+          <w:lang w:bidi="fa-IR"/>
+        </w:rPr>
+        <w:t>ست</w:t>
+      </w:r>
+      <w:r>
+        <w:rPr>
+          <w:rtl/>
+          <w:lang w:bidi="fa-IR"/>
+        </w:rPr>
+        <w:t xml:space="preserve"> تمام </w:t>
+      </w:r>
+      <w:r>
+        <w:rPr>
+          <w:lang w:bidi="fa-IR"/>
+        </w:rPr>
+        <w:t>Attribute</w:t>
+      </w:r>
+      <w:r>
+        <w:rPr>
+          <w:rtl/>
+          <w:lang w:bidi="fa-IR"/>
+        </w:rPr>
+        <w:t>ها را شامل نام، نوع و مقاد</w:t>
+      </w:r>
+      <w:r>
+        <w:rPr>
+          <w:rFonts w:hint="cs"/>
+          <w:rtl/>
+          <w:lang w:bidi="fa-IR"/>
+        </w:rPr>
+        <w:t>ی</w:t>
+      </w:r>
+      <w:r>
+        <w:rPr>
+          <w:rFonts w:hint="eastAsia"/>
+          <w:rtl/>
+          <w:lang w:bidi="fa-IR"/>
+        </w:rPr>
+        <w:t>ر</w:t>
+      </w:r>
+      <w:r>
+        <w:rPr>
+          <w:rtl/>
+          <w:lang w:bidi="fa-IR"/>
+        </w:rPr>
+        <w:t xml:space="preserve"> پ</w:t>
+      </w:r>
+      <w:r>
+        <w:rPr>
+          <w:rFonts w:hint="cs"/>
+          <w:rtl/>
+          <w:lang w:bidi="fa-IR"/>
+        </w:rPr>
+        <w:t>ی</w:t>
+      </w:r>
+      <w:r>
+        <w:rPr>
+          <w:rFonts w:hint="eastAsia"/>
+          <w:rtl/>
+          <w:lang w:bidi="fa-IR"/>
+        </w:rPr>
+        <w:t>ش</w:t>
+      </w:r>
+      <w:r>
+        <w:rPr>
+          <w:rtl/>
+          <w:lang w:bidi="fa-IR"/>
+        </w:rPr>
+        <w:t xml:space="preserve"> فرض و </w:t>
+      </w:r>
+      <w:r>
+        <w:rPr>
+          <w:lang w:bidi="fa-IR"/>
+        </w:rPr>
+        <w:t>Option</w:t>
+      </w:r>
+      <w:r>
+        <w:rPr>
+          <w:rtl/>
+          <w:lang w:bidi="fa-IR"/>
+        </w:rPr>
+        <w:t>هاي</w:t>
+      </w:r>
+      <w:r>
+        <w:rPr>
+          <w:rFonts w:hint="cs"/>
+          <w:rtl/>
+          <w:lang w:bidi="fa-IR"/>
+        </w:rPr>
+        <w:t xml:space="preserve"> </w:t>
+      </w:r>
+      <w:r>
+        <w:rPr>
+          <w:rFonts w:hint="eastAsia"/>
+          <w:rtl/>
+          <w:lang w:bidi="fa-IR"/>
+        </w:rPr>
+        <w:t>د</w:t>
+      </w:r>
+      <w:r>
+        <w:rPr>
+          <w:rFonts w:hint="cs"/>
+          <w:rtl/>
+          <w:lang w:bidi="fa-IR"/>
+        </w:rPr>
+        <w:t>ی</w:t>
+      </w:r>
+      <w:r>
+        <w:rPr>
+          <w:rFonts w:hint="eastAsia"/>
+          <w:rtl/>
+          <w:lang w:bidi="fa-IR"/>
+        </w:rPr>
+        <w:t>گر</w:t>
+      </w:r>
+      <w:r>
+        <w:rPr>
+          <w:rtl/>
+          <w:lang w:bidi="fa-IR"/>
+        </w:rPr>
+        <w:t xml:space="preserve"> مشخص نما</w:t>
       </w:r>
       <w:r>
         <w:rPr>
@@ -2412,10 +2166,158 @@
       </w:r>
       <w:r>
         <w:rPr>
-          <w:rtl/>
-          <w:lang w:bidi="fa-IR"/>
-        </w:rPr>
-        <w:t xml:space="preserve"> را به طور کامل رسم نما</w:t>
+          <w:rFonts w:hint="eastAsia"/>
+          <w:rtl/>
+          <w:lang w:bidi="fa-IR"/>
+        </w:rPr>
+        <w:t>د</w:t>
+      </w:r>
+      <w:r>
+        <w:rPr>
+          <w:rtl/>
+          <w:lang w:bidi="fa-IR"/>
+        </w:rPr>
+        <w:t>. توجه</w:t>
+      </w:r>
+      <w:r>
+        <w:rPr>
+          <w:rFonts w:hint="cs"/>
+          <w:rtl/>
+          <w:lang w:bidi="fa-IR"/>
+        </w:rPr>
+        <w:t xml:space="preserve"> </w:t>
+      </w:r>
+      <w:r>
+        <w:rPr>
+          <w:rtl/>
+          <w:lang w:bidi="fa-IR"/>
+        </w:rPr>
+        <w:t>کن</w:t>
+      </w:r>
+      <w:r>
+        <w:rPr>
+          <w:rFonts w:hint="cs"/>
+          <w:rtl/>
+          <w:lang w:bidi="fa-IR"/>
+        </w:rPr>
+        <w:t>ی</w:t>
+      </w:r>
+      <w:r>
+        <w:rPr>
+          <w:rFonts w:hint="eastAsia"/>
+          <w:rtl/>
+          <w:lang w:bidi="fa-IR"/>
+        </w:rPr>
+        <w:t>د</w:t>
+      </w:r>
+      <w:r>
+        <w:rPr>
+          <w:rtl/>
+          <w:lang w:bidi="fa-IR"/>
+        </w:rPr>
+        <w:t xml:space="preserve"> حتما </w:t>
+      </w:r>
+      <w:r>
+        <w:rPr>
+          <w:lang w:bidi="fa-IR"/>
+        </w:rPr>
+        <w:t>Primary Key</w:t>
+      </w:r>
+      <w:r>
+        <w:rPr>
+          <w:rFonts w:hint="cs"/>
+          <w:rtl/>
+          <w:lang w:bidi="fa-IR"/>
+        </w:rPr>
+        <w:t>ها</w:t>
+      </w:r>
+      <w:r>
+        <w:rPr>
+          <w:rtl/>
+          <w:lang w:bidi="fa-IR"/>
+        </w:rPr>
+        <w:t xml:space="preserve"> و </w:t>
+      </w:r>
+      <w:r>
+        <w:rPr>
+          <w:lang w:bidi="fa-IR"/>
+        </w:rPr>
+        <w:t>Foreign Key</w:t>
+      </w:r>
+      <w:r>
+        <w:rPr>
+          <w:rFonts w:hint="cs"/>
+          <w:rtl/>
+          <w:lang w:bidi="fa-IR"/>
+        </w:rPr>
+        <w:t>ها</w:t>
+      </w:r>
+      <w:r>
+        <w:rPr>
+          <w:rtl/>
+          <w:lang w:bidi="fa-IR"/>
+        </w:rPr>
+        <w:t xml:space="preserve"> به طور دق</w:t>
+      </w:r>
+      <w:r>
+        <w:rPr>
+          <w:rFonts w:hint="cs"/>
+          <w:rtl/>
+          <w:lang w:bidi="fa-IR"/>
+        </w:rPr>
+        <w:t>ی</w:t>
+      </w:r>
+      <w:r>
+        <w:rPr>
+          <w:rFonts w:hint="eastAsia"/>
+          <w:rtl/>
+          <w:lang w:bidi="fa-IR"/>
+        </w:rPr>
+        <w:t>ق</w:t>
+      </w:r>
+      <w:r>
+        <w:rPr>
+          <w:rFonts w:hint="cs"/>
+          <w:rtl/>
+          <w:lang w:bidi="fa-IR"/>
+        </w:rPr>
+        <w:t xml:space="preserve"> </w:t>
+      </w:r>
+      <w:r>
+        <w:rPr>
+          <w:rFonts w:hint="eastAsia"/>
+          <w:rtl/>
+          <w:lang w:bidi="fa-IR"/>
+        </w:rPr>
+        <w:t>مشخص</w:t>
+      </w:r>
+      <w:r>
+        <w:rPr>
+          <w:rtl/>
+          <w:lang w:bidi="fa-IR"/>
+        </w:rPr>
+        <w:t xml:space="preserve"> شده باشند. در مورد </w:t>
+      </w:r>
+      <w:r>
+        <w:rPr>
+          <w:lang w:bidi="fa-IR"/>
+        </w:rPr>
+        <w:t>Foreign Key</w:t>
+      </w:r>
+      <w:r>
+        <w:rPr>
+          <w:rFonts w:hint="cs"/>
+          <w:rtl/>
+          <w:lang w:bidi="fa-IR"/>
+        </w:rPr>
+        <w:t>ها</w:t>
+      </w:r>
+      <w:r>
+        <w:rPr>
+          <w:rtl/>
+          <w:lang w:bidi="fa-IR"/>
+        </w:rPr>
+        <w:t xml:space="preserve"> بگو</w:t>
       </w:r>
       <w:r>
         <w:rPr>
@@ -2438,7 +2340,7 @@
           <w:rtl/>
           <w:lang w:bidi="fa-IR"/>
         </w:rPr>
-        <w:t xml:space="preserve">. روابط تمام </w:t>
+        <w:t xml:space="preserve"> ارجاع آن ها به کدام مولفه از کدام </w:t>
       </w:r>
       <w:r>
         <w:rPr>
@@ -2448,42 +2350,6 @@
       </w:r>
       <w:r>
         <w:rPr>
-          <w:rtl/>
-          <w:lang w:bidi="fa-IR"/>
-        </w:rPr>
-        <w:t xml:space="preserve">ها و </w:t>
-      </w:r>
-      <w:r>
-        <w:rPr>
-          <w:lang w:bidi="fa-IR"/>
-        </w:rPr>
-        <w:t>Cardinality</w:t>
-      </w:r>
-      <w:r>
-        <w:rPr>
-          <w:rtl/>
-          <w:lang w:bidi="fa-IR"/>
-        </w:rPr>
-        <w:t xml:space="preserve"> تمام روابط با</w:t>
-      </w:r>
-      <w:r>
-        <w:rPr>
-          <w:rFonts w:hint="cs"/>
-          <w:rtl/>
-          <w:lang w:bidi="fa-IR"/>
-        </w:rPr>
-        <w:t>ی</w:t>
-      </w:r>
-      <w:r>
-        <w:rPr>
-          <w:rFonts w:hint="eastAsia"/>
-          <w:rtl/>
-          <w:lang w:bidi="fa-IR"/>
-        </w:rPr>
-        <w:t>د</w:t>
-      </w:r>
-      <w:r>
-        <w:rPr>
           <w:rFonts w:hint="cs"/>
           <w:rtl/>
           <w:lang w:bidi="fa-IR"/>
@@ -2496,60 +2362,29 @@
           <w:rtl/>
           <w:lang w:bidi="fa-IR"/>
         </w:rPr>
-        <w:t>به</w:t>
-      </w:r>
-      <w:r>
-        <w:rPr>
-          <w:rtl/>
-          <w:lang w:bidi="fa-IR"/>
-        </w:rPr>
-        <w:t xml:space="preserve"> طور دق</w:t>
-      </w:r>
-      <w:r>
-        <w:rPr>
-          <w:rFonts w:hint="cs"/>
-          <w:rtl/>
-          <w:lang w:bidi="fa-IR"/>
-        </w:rPr>
-        <w:t>ی</w:t>
-      </w:r>
-      <w:r>
-        <w:rPr>
-          <w:rFonts w:hint="eastAsia"/>
-          <w:rtl/>
-          <w:lang w:bidi="fa-IR"/>
-        </w:rPr>
-        <w:t>ق</w:t>
-      </w:r>
-      <w:r>
-        <w:rPr>
-          <w:rtl/>
-          <w:lang w:bidi="fa-IR"/>
-        </w:rPr>
-        <w:t xml:space="preserve"> در ا</w:t>
-      </w:r>
-      <w:r>
-        <w:rPr>
-          <w:rFonts w:hint="cs"/>
-          <w:rtl/>
-          <w:lang w:bidi="fa-IR"/>
-        </w:rPr>
-        <w:t>ی</w:t>
-      </w:r>
-      <w:r>
-        <w:rPr>
-          <w:rFonts w:hint="eastAsia"/>
-          <w:rtl/>
-          <w:lang w:bidi="fa-IR"/>
-        </w:rPr>
-        <w:t>ن</w:t>
-      </w:r>
-      <w:r>
-        <w:rPr>
-          <w:rtl/>
-          <w:lang w:bidi="fa-IR"/>
-        </w:rPr>
-        <w:t xml:space="preserve"> نمودار مشخص شده باشد.</w:t>
+        <w:t>باز</w:t>
+      </w:r>
+      <w:r>
+        <w:rPr>
+          <w:rtl/>
+          <w:lang w:bidi="fa-IR"/>
+        </w:rPr>
+        <w:t xml:space="preserve"> م</w:t>
+      </w:r>
+      <w:r>
+        <w:rPr>
+          <w:rFonts w:hint="cs"/>
+          <w:rtl/>
+          <w:lang w:bidi="fa-IR"/>
+        </w:rPr>
+        <w:t>ی</w:t>
+      </w:r>
+      <w:r>
+        <w:rPr>
+          <w:rtl/>
+          <w:lang w:bidi="fa-IR"/>
+        </w:rPr>
+        <w:t xml:space="preserve"> گردد.</w:t>
       </w:r>
     </w:p>
     <w:p>
@@ -2566,110 +2401,10 @@
           <w:rtl/>
           <w:lang w:bidi="fa-IR"/>
         </w:rPr>
-        <w:t xml:space="preserve">۵. </w:t>
-      </w:r>
-      <w:r>
-        <w:rPr>
-          <w:rtl/>
-          <w:lang w:bidi="fa-IR"/>
-        </w:rPr>
-        <w:t>تمام دستورات لازم براي ا</w:t>
-      </w:r>
-      <w:r>
-        <w:rPr>
-          <w:rFonts w:hint="cs"/>
-          <w:rtl/>
-          <w:lang w:bidi="fa-IR"/>
-        </w:rPr>
-        <w:t>ی</w:t>
-      </w:r>
-      <w:r>
-        <w:rPr>
-          <w:rFonts w:hint="eastAsia"/>
-          <w:rtl/>
-          <w:lang w:bidi="fa-IR"/>
-        </w:rPr>
-        <w:t>جاد</w:t>
-      </w:r>
-      <w:r>
-        <w:rPr>
-          <w:rtl/>
-          <w:lang w:bidi="fa-IR"/>
-        </w:rPr>
-        <w:t xml:space="preserve"> پا</w:t>
-      </w:r>
-      <w:r>
-        <w:rPr>
-          <w:rFonts w:hint="cs"/>
-          <w:rtl/>
-          <w:lang w:bidi="fa-IR"/>
-        </w:rPr>
-        <w:t>ی</w:t>
-      </w:r>
-      <w:r>
-        <w:rPr>
-          <w:rFonts w:hint="eastAsia"/>
-          <w:rtl/>
-          <w:lang w:bidi="fa-IR"/>
-        </w:rPr>
-        <w:t>گاه</w:t>
-      </w:r>
-      <w:r>
-        <w:rPr>
-          <w:rtl/>
-          <w:lang w:bidi="fa-IR"/>
-        </w:rPr>
-        <w:t xml:space="preserve"> داده مطابق با طراح</w:t>
-      </w:r>
-      <w:r>
-        <w:rPr>
-          <w:rFonts w:hint="cs"/>
-          <w:rtl/>
-          <w:lang w:bidi="fa-IR"/>
-        </w:rPr>
-        <w:t>ی</w:t>
-      </w:r>
-      <w:r>
-        <w:rPr>
-          <w:rtl/>
-          <w:lang w:bidi="fa-IR"/>
-        </w:rPr>
-        <w:t xml:space="preserve"> انجام شده را در </w:t>
-      </w:r>
-      <w:r>
-        <w:rPr>
-          <w:rFonts w:hint="cs"/>
-          <w:rtl/>
-          <w:lang w:bidi="fa-IR"/>
-        </w:rPr>
-        <w:t>ی</w:t>
-      </w:r>
-      <w:r>
-        <w:rPr>
-          <w:rFonts w:hint="eastAsia"/>
-          <w:rtl/>
-          <w:lang w:bidi="fa-IR"/>
-        </w:rPr>
-        <w:t>ک</w:t>
-      </w:r>
-      <w:r>
-        <w:rPr>
-          <w:rtl/>
-          <w:lang w:bidi="fa-IR"/>
-        </w:rPr>
-        <w:t xml:space="preserve"> فا</w:t>
-      </w:r>
-      <w:r>
-        <w:rPr>
-          <w:rFonts w:hint="cs"/>
-          <w:rtl/>
-          <w:lang w:bidi="fa-IR"/>
-        </w:rPr>
-        <w:t>ی</w:t>
-      </w:r>
-      <w:r>
-        <w:rPr>
-          <w:rFonts w:hint="eastAsia"/>
+        <w:t xml:space="preserve">۳. </w:t>
+      </w:r>
+      <w:r>
+        <w:rPr>
           <w:rtl/>
           <w:lang w:bidi="fa-IR"/>
         </w:rPr>
@@ -2677,41 +2412,62 @@
       </w:r>
       <w:r>
         <w:rPr>
-          <w:rtl/>
-          <w:lang w:bidi="fa-IR"/>
-        </w:rPr>
-        <w:t xml:space="preserve"> متن</w:t>
-      </w:r>
-      <w:r>
-        <w:rPr>
-          <w:rFonts w:hint="cs"/>
-          <w:rtl/>
-          <w:lang w:bidi="fa-IR"/>
-        </w:rPr>
-        <w:t>ی</w:t>
-      </w:r>
-      <w:r>
-        <w:rPr>
-          <w:rtl/>
-          <w:lang w:bidi="fa-IR"/>
-        </w:rPr>
-        <w:t xml:space="preserve"> بنو</w:t>
-      </w:r>
-      <w:r>
-        <w:rPr>
-          <w:rFonts w:hint="cs"/>
-          <w:rtl/>
-          <w:lang w:bidi="fa-IR"/>
-        </w:rPr>
-        <w:t>ی</w:t>
-      </w:r>
-      <w:r>
-        <w:rPr>
-          <w:rFonts w:hint="eastAsia"/>
-          <w:rtl/>
-          <w:lang w:bidi="fa-IR"/>
-        </w:rPr>
-        <w:t>س</w:t>
+          <w:rFonts w:hint="cs"/>
+          <w:rtl/>
+          <w:lang w:bidi="fa-IR"/>
+        </w:rPr>
+        <w:t>ی</w:t>
+      </w:r>
+      <w:r>
+        <w:rPr>
+          <w:rFonts w:hint="eastAsia"/>
+          <w:rtl/>
+          <w:lang w:bidi="fa-IR"/>
+        </w:rPr>
+        <w:t>ست</w:t>
+      </w:r>
+      <w:r>
+        <w:rPr>
+          <w:rtl/>
+          <w:lang w:bidi="fa-IR"/>
+        </w:rPr>
+        <w:t xml:space="preserve"> تمام </w:t>
+      </w:r>
+      <w:r>
+        <w:rPr>
+          <w:lang w:bidi="fa-IR"/>
+        </w:rPr>
+        <w:t>Relation</w:t>
+      </w:r>
+      <w:r>
+        <w:rPr>
+          <w:rtl/>
+          <w:lang w:bidi="fa-IR"/>
+        </w:rPr>
+        <w:t>ها را ته</w:t>
+      </w:r>
+      <w:r>
+        <w:rPr>
+          <w:rFonts w:hint="cs"/>
+          <w:rtl/>
+          <w:lang w:bidi="fa-IR"/>
+        </w:rPr>
+        <w:t>ی</w:t>
+      </w:r>
+      <w:r>
+        <w:rPr>
+          <w:rFonts w:hint="eastAsia"/>
+          <w:rtl/>
+          <w:lang w:bidi="fa-IR"/>
+        </w:rPr>
+        <w:t>ه</w:t>
+      </w:r>
+      <w:r>
+        <w:rPr>
+          <w:rtl/>
+          <w:lang w:bidi="fa-IR"/>
+        </w:rPr>
+        <w:t xml:space="preserve"> کن</w:t>
       </w:r>
       <w:r>
         <w:rPr>
@@ -2734,7 +2490,66 @@
           <w:rtl/>
           <w:lang w:bidi="fa-IR"/>
         </w:rPr>
-        <w:t xml:space="preserve"> به</w:t>
+        <w:t>. هم</w:t>
+      </w:r>
+      <w:r>
+        <w:rPr>
+          <w:rFonts w:hint="cs"/>
+          <w:rtl/>
+          <w:lang w:bidi="fa-IR"/>
+        </w:rPr>
+        <w:t>ی</w:t>
+      </w:r>
+      <w:r>
+        <w:rPr>
+          <w:rFonts w:hint="eastAsia"/>
+          <w:rtl/>
+          <w:lang w:bidi="fa-IR"/>
+        </w:rPr>
+        <w:t>ن</w:t>
+      </w:r>
+      <w:r>
+        <w:rPr>
+          <w:rtl/>
+          <w:lang w:bidi="fa-IR"/>
+        </w:rPr>
+        <w:t xml:space="preserve"> طور براي هر رابطه، تمام </w:t>
+      </w:r>
+      <w:r>
+        <w:rPr>
+          <w:lang w:bidi="fa-IR"/>
+        </w:rPr>
+        <w:t>Attribute</w:t>
+      </w:r>
+      <w:r>
+        <w:rPr>
+          <w:rtl/>
+          <w:lang w:bidi="fa-IR"/>
+        </w:rPr>
+        <w:t xml:space="preserve"> ها و کل</w:t>
+      </w:r>
+      <w:r>
+        <w:rPr>
+          <w:rFonts w:hint="cs"/>
+          <w:rtl/>
+          <w:lang w:bidi="fa-IR"/>
+        </w:rPr>
+        <w:t>ی</w:t>
+      </w:r>
+      <w:r>
+        <w:rPr>
+          <w:rFonts w:hint="eastAsia"/>
+          <w:rtl/>
+          <w:lang w:bidi="fa-IR"/>
+        </w:rPr>
+        <w:t>د</w:t>
+      </w:r>
+      <w:r>
+        <w:rPr>
+          <w:rtl/>
+          <w:lang w:bidi="fa-IR"/>
+        </w:rPr>
+        <w:t>هاي</w:t>
       </w:r>
       <w:r>
         <w:rPr>
@@ -2750,113 +2565,14 @@
           <w:rtl/>
           <w:lang w:bidi="fa-IR"/>
         </w:rPr>
-        <w:t>طوري</w:t>
-      </w:r>
-      <w:r>
-        <w:rPr>
-          <w:rtl/>
-          <w:lang w:bidi="fa-IR"/>
-        </w:rPr>
-        <w:t xml:space="preserve"> که اجراي فا</w:t>
-      </w:r>
-      <w:r>
-        <w:rPr>
-          <w:rFonts w:hint="cs"/>
-          <w:rtl/>
-          <w:lang w:bidi="fa-IR"/>
-        </w:rPr>
-        <w:t>ی</w:t>
-      </w:r>
-      <w:r>
-        <w:rPr>
-          <w:rFonts w:hint="eastAsia"/>
-          <w:rtl/>
-          <w:lang w:bidi="fa-IR"/>
-        </w:rPr>
-        <w:t>ل</w:t>
-      </w:r>
-      <w:r>
-        <w:rPr>
-          <w:rtl/>
-          <w:lang w:bidi="fa-IR"/>
-        </w:rPr>
-        <w:t xml:space="preserve"> متن</w:t>
-      </w:r>
-      <w:r>
-        <w:rPr>
-          <w:rFonts w:hint="cs"/>
-          <w:rtl/>
-          <w:lang w:bidi="fa-IR"/>
-        </w:rPr>
-        <w:t>ی</w:t>
-      </w:r>
-      <w:r>
-        <w:rPr>
-          <w:rtl/>
-          <w:lang w:bidi="fa-IR"/>
-        </w:rPr>
-        <w:t xml:space="preserve"> به طور کامل و بدون اشکال، پا</w:t>
-      </w:r>
-      <w:r>
-        <w:rPr>
-          <w:rFonts w:hint="cs"/>
-          <w:rtl/>
-          <w:lang w:bidi="fa-IR"/>
-        </w:rPr>
-        <w:t>ی</w:t>
-      </w:r>
-      <w:r>
-        <w:rPr>
-          <w:rFonts w:hint="eastAsia"/>
-          <w:rtl/>
-          <w:lang w:bidi="fa-IR"/>
-        </w:rPr>
-        <w:t>گاه</w:t>
-      </w:r>
-      <w:r>
-        <w:rPr>
-          <w:rtl/>
-          <w:lang w:bidi="fa-IR"/>
-        </w:rPr>
-        <w:t xml:space="preserve"> داده طراح</w:t>
-      </w:r>
-      <w:r>
-        <w:rPr>
-          <w:rFonts w:hint="cs"/>
-          <w:rtl/>
-          <w:lang w:bidi="fa-IR"/>
-        </w:rPr>
-        <w:t>ی</w:t>
-      </w:r>
-      <w:r>
-        <w:rPr>
-          <w:rtl/>
-          <w:lang w:bidi="fa-IR"/>
-        </w:rPr>
-        <w:t xml:space="preserve"> شده را ا</w:t>
-      </w:r>
-      <w:r>
-        <w:rPr>
-          <w:rFonts w:hint="cs"/>
-          <w:rtl/>
-          <w:lang w:bidi="fa-IR"/>
-        </w:rPr>
-        <w:t>ی</w:t>
-      </w:r>
-      <w:r>
-        <w:rPr>
-          <w:rFonts w:hint="eastAsia"/>
-          <w:rtl/>
-          <w:lang w:bidi="fa-IR"/>
-        </w:rPr>
-        <w:t>جاد</w:t>
-      </w:r>
-      <w:r>
-        <w:rPr>
-          <w:rtl/>
-          <w:lang w:bidi="fa-IR"/>
-        </w:rPr>
-        <w:t xml:space="preserve"> نما</w:t>
+        <w:t>مربوطه</w:t>
+      </w:r>
+      <w:r>
+        <w:rPr>
+          <w:rtl/>
+          <w:lang w:bidi="fa-IR"/>
+        </w:rPr>
+        <w:t xml:space="preserve"> را مشخص نما</w:t>
       </w:r>
       <w:r>
         <w:rPr>
@@ -2896,7 +2612,7 @@
           <w:rtl/>
           <w:lang w:bidi="fa-IR"/>
         </w:rPr>
-        <w:t>۶</w:t>
+        <w:t>۴</w:t>
       </w:r>
       <w:r>
         <w:rPr>
@@ -2915,117 +2631,16 @@
       </w:r>
       <w:r>
         <w:rPr>
-          <w:rtl/>
-          <w:lang w:bidi="fa-IR"/>
-        </w:rPr>
-        <w:t>اکسپورت پا</w:t>
-      </w:r>
-      <w:r>
-        <w:rPr>
-          <w:rFonts w:hint="cs"/>
-          <w:rtl/>
-          <w:lang w:bidi="fa-IR"/>
-        </w:rPr>
-        <w:t>ی</w:t>
-      </w:r>
-      <w:r>
-        <w:rPr>
-          <w:rFonts w:hint="eastAsia"/>
-          <w:rtl/>
-          <w:lang w:bidi="fa-IR"/>
-        </w:rPr>
-        <w:t>گاه</w:t>
-      </w:r>
-      <w:r>
-        <w:rPr>
-          <w:rtl/>
-          <w:lang w:bidi="fa-IR"/>
-        </w:rPr>
-        <w:t xml:space="preserve"> داده ا</w:t>
-      </w:r>
-      <w:r>
-        <w:rPr>
-          <w:rFonts w:hint="cs"/>
-          <w:rtl/>
-          <w:lang w:bidi="fa-IR"/>
-        </w:rPr>
-        <w:t>ی</w:t>
-      </w:r>
-      <w:r>
-        <w:rPr>
-          <w:rFonts w:hint="eastAsia"/>
-          <w:rtl/>
-          <w:lang w:bidi="fa-IR"/>
-        </w:rPr>
-        <w:t>جاد</w:t>
-      </w:r>
-      <w:r>
-        <w:rPr>
-          <w:rtl/>
-          <w:lang w:bidi="fa-IR"/>
-        </w:rPr>
-        <w:t xml:space="preserve"> شده را ضم</w:t>
-      </w:r>
-      <w:r>
-        <w:rPr>
-          <w:rFonts w:hint="cs"/>
-          <w:rtl/>
-          <w:lang w:bidi="fa-IR"/>
-        </w:rPr>
-        <w:t>ی</w:t>
-      </w:r>
-      <w:r>
-        <w:rPr>
-          <w:rFonts w:hint="eastAsia"/>
-          <w:rtl/>
-          <w:lang w:bidi="fa-IR"/>
-        </w:rPr>
-        <w:t>مه</w:t>
-      </w:r>
-      <w:r>
-        <w:rPr>
-          <w:rtl/>
-          <w:lang w:bidi="fa-IR"/>
-        </w:rPr>
-        <w:t xml:space="preserve"> فا</w:t>
-      </w:r>
-      <w:r>
-        <w:rPr>
-          <w:rFonts w:hint="cs"/>
-          <w:rtl/>
-          <w:lang w:bidi="fa-IR"/>
-        </w:rPr>
-        <w:t>ی</w:t>
-      </w:r>
-      <w:r>
-        <w:rPr>
-          <w:rFonts w:hint="eastAsia"/>
-          <w:rtl/>
-          <w:lang w:bidi="fa-IR"/>
-        </w:rPr>
-        <w:t>ل</w:t>
-      </w:r>
-      <w:r>
-        <w:rPr>
-          <w:rtl/>
-          <w:lang w:bidi="fa-IR"/>
-        </w:rPr>
-        <w:t xml:space="preserve"> هاي ارسال</w:t>
-      </w:r>
-      <w:r>
-        <w:rPr>
-          <w:rFonts w:hint="cs"/>
-          <w:rtl/>
-          <w:lang w:bidi="fa-IR"/>
-        </w:rPr>
-        <w:t>ی</w:t>
-      </w:r>
-      <w:r>
-        <w:rPr>
-          <w:rtl/>
-          <w:lang w:bidi="fa-IR"/>
-        </w:rPr>
-        <w:t xml:space="preserve"> نما</w:t>
+          <w:lang w:bidi="fa-IR"/>
+        </w:rPr>
+        <w:t>ERD</w:t>
+      </w:r>
+      <w:r>
+        <w:rPr>
+          <w:rtl/>
+          <w:lang w:bidi="fa-IR"/>
+        </w:rPr>
+        <w:t xml:space="preserve"> نها</w:t>
       </w:r>
       <w:r>
         <w:rPr>
@@ -3037,6 +2652,21 @@
       </w:r>
       <w:r>
         <w:rPr>
+          <w:rtl/>
+          <w:lang w:bidi="fa-IR"/>
+        </w:rPr>
+        <w:t xml:space="preserve"> را به طور کامل رسم نما</w:t>
+      </w:r>
+      <w:r>
+        <w:rPr>
+          <w:rFonts w:hint="cs"/>
+          <w:rtl/>
+          <w:lang w:bidi="fa-IR"/>
+        </w:rPr>
+        <w:t>یی</w:t>
+      </w:r>
+      <w:r>
+        <w:rPr>
           <w:rFonts w:hint="eastAsia"/>
           <w:rtl/>
           <w:lang w:bidi="fa-IR"/>
@@ -3048,7 +2678,118 @@
           <w:rtl/>
           <w:lang w:bidi="fa-IR"/>
         </w:rPr>
-        <w:t>.</w:t>
+        <w:t xml:space="preserve">. روابط تمام </w:t>
+      </w:r>
+      <w:r>
+        <w:rPr>
+          <w:lang w:bidi="fa-IR"/>
+        </w:rPr>
+        <w:t>Entity</w:t>
+      </w:r>
+      <w:r>
+        <w:rPr>
+          <w:rtl/>
+          <w:lang w:bidi="fa-IR"/>
+        </w:rPr>
+        <w:t xml:space="preserve">ها و </w:t>
+      </w:r>
+      <w:r>
+        <w:rPr>
+          <w:lang w:bidi="fa-IR"/>
+        </w:rPr>
+        <w:t>Cardinality</w:t>
+      </w:r>
+      <w:r>
+        <w:rPr>
+          <w:rtl/>
+          <w:lang w:bidi="fa-IR"/>
+        </w:rPr>
+        <w:t xml:space="preserve"> تمام روابط با</w:t>
+      </w:r>
+      <w:r>
+        <w:rPr>
+          <w:rFonts w:hint="cs"/>
+          <w:rtl/>
+          <w:lang w:bidi="fa-IR"/>
+        </w:rPr>
+        <w:t>ی</w:t>
+      </w:r>
+      <w:r>
+        <w:rPr>
+          <w:rFonts w:hint="eastAsia"/>
+          <w:rtl/>
+          <w:lang w:bidi="fa-IR"/>
+        </w:rPr>
+        <w:t>د</w:t>
+      </w:r>
+      <w:r>
+        <w:rPr>
+          <w:rFonts w:hint="cs"/>
+          <w:rtl/>
+          <w:lang w:bidi="fa-IR"/>
+        </w:rPr>
+        <w:t xml:space="preserve"> </w:t>
+      </w:r>
+      <w:r>
+        <w:rPr>
+          <w:rFonts w:hint="eastAsia"/>
+          <w:rtl/>
+          <w:lang w:bidi="fa-IR"/>
+        </w:rPr>
+        <w:t>به</w:t>
+      </w:r>
+      <w:r>
+        <w:rPr>
+          <w:rtl/>
+          <w:lang w:bidi="fa-IR"/>
+        </w:rPr>
+        <w:t xml:space="preserve"> طور دق</w:t>
+      </w:r>
+      <w:r>
+        <w:rPr>
+          <w:rFonts w:hint="cs"/>
+          <w:rtl/>
+          <w:lang w:bidi="fa-IR"/>
+        </w:rPr>
+        <w:t>ی</w:t>
+      </w:r>
+      <w:r>
+        <w:rPr>
+          <w:rFonts w:hint="eastAsia"/>
+          <w:rtl/>
+          <w:lang w:bidi="fa-IR"/>
+        </w:rPr>
+        <w:t>ق</w:t>
+      </w:r>
+      <w:r>
+        <w:rPr>
+          <w:rtl/>
+          <w:lang w:bidi="fa-IR"/>
+        </w:rPr>
+        <w:t xml:space="preserve"> در ا</w:t>
+      </w:r>
+      <w:r>
+        <w:rPr>
+          <w:rFonts w:hint="cs"/>
+          <w:rtl/>
+          <w:lang w:bidi="fa-IR"/>
+        </w:rPr>
+        <w:t>ی</w:t>
+      </w:r>
+      <w:r>
+        <w:rPr>
+          <w:rFonts w:hint="eastAsia"/>
+          <w:rtl/>
+          <w:lang w:bidi="fa-IR"/>
+        </w:rPr>
+        <w:t>ن</w:t>
+      </w:r>
+      <w:r>
+        <w:rPr>
+          <w:rtl/>
+          <w:lang w:bidi="fa-IR"/>
+        </w:rPr>
+        <w:t xml:space="preserve"> نمودار مشخص شده باشد.</w:t>
       </w:r>
     </w:p>
     <w:p>
@@ -3065,14 +2806,175 @@
           <w:rtl/>
           <w:lang w:bidi="fa-IR"/>
         </w:rPr>
-        <w:t>۷</w:t>
-      </w:r>
-      <w:r>
-        <w:rPr>
-          <w:rtl/>
-          <w:lang w:bidi="fa-IR"/>
-        </w:rPr>
-        <w:t>.</w:t>
+        <w:t xml:space="preserve">۵. </w:t>
+      </w:r>
+      <w:r>
+        <w:rPr>
+          <w:rtl/>
+          <w:lang w:bidi="fa-IR"/>
+        </w:rPr>
+        <w:t>تمام دستورات لازم براي ا</w:t>
+      </w:r>
+      <w:r>
+        <w:rPr>
+          <w:rFonts w:hint="cs"/>
+          <w:rtl/>
+          <w:lang w:bidi="fa-IR"/>
+        </w:rPr>
+        <w:t>ی</w:t>
+      </w:r>
+      <w:r>
+        <w:rPr>
+          <w:rFonts w:hint="eastAsia"/>
+          <w:rtl/>
+          <w:lang w:bidi="fa-IR"/>
+        </w:rPr>
+        <w:t>جاد</w:t>
+      </w:r>
+      <w:r>
+        <w:rPr>
+          <w:rtl/>
+          <w:lang w:bidi="fa-IR"/>
+        </w:rPr>
+        <w:t xml:space="preserve"> پا</w:t>
+      </w:r>
+      <w:r>
+        <w:rPr>
+          <w:rFonts w:hint="cs"/>
+          <w:rtl/>
+          <w:lang w:bidi="fa-IR"/>
+        </w:rPr>
+        <w:t>ی</w:t>
+      </w:r>
+      <w:r>
+        <w:rPr>
+          <w:rFonts w:hint="eastAsia"/>
+          <w:rtl/>
+          <w:lang w:bidi="fa-IR"/>
+        </w:rPr>
+        <w:t>گاه</w:t>
+      </w:r>
+      <w:r>
+        <w:rPr>
+          <w:rtl/>
+          <w:lang w:bidi="fa-IR"/>
+        </w:rPr>
+        <w:t xml:space="preserve"> داده مطابق با طراح</w:t>
+      </w:r>
+      <w:r>
+        <w:rPr>
+          <w:rFonts w:hint="cs"/>
+          <w:rtl/>
+          <w:lang w:bidi="fa-IR"/>
+        </w:rPr>
+        <w:t>ی</w:t>
+      </w:r>
+      <w:r>
+        <w:rPr>
+          <w:rtl/>
+          <w:lang w:bidi="fa-IR"/>
+        </w:rPr>
+        <w:t xml:space="preserve"> انجام شده را در </w:t>
+      </w:r>
+      <w:r>
+        <w:rPr>
+          <w:rFonts w:hint="cs"/>
+          <w:rtl/>
+          <w:lang w:bidi="fa-IR"/>
+        </w:rPr>
+        <w:t>ی</w:t>
+      </w:r>
+      <w:r>
+        <w:rPr>
+          <w:rFonts w:hint="eastAsia"/>
+          <w:rtl/>
+          <w:lang w:bidi="fa-IR"/>
+        </w:rPr>
+        <w:t>ک</w:t>
+      </w:r>
+      <w:r>
+        <w:rPr>
+          <w:rtl/>
+          <w:lang w:bidi="fa-IR"/>
+        </w:rPr>
+        <w:t xml:space="preserve"> فا</w:t>
+      </w:r>
+      <w:r>
+        <w:rPr>
+          <w:rFonts w:hint="cs"/>
+          <w:rtl/>
+          <w:lang w:bidi="fa-IR"/>
+        </w:rPr>
+        <w:t>ی</w:t>
+      </w:r>
+      <w:r>
+        <w:rPr>
+          <w:rFonts w:hint="eastAsia"/>
+          <w:rtl/>
+          <w:lang w:bidi="fa-IR"/>
+        </w:rPr>
+        <w:t>ل</w:t>
+      </w:r>
+      <w:r>
+        <w:rPr>
+          <w:rtl/>
+          <w:lang w:bidi="fa-IR"/>
+        </w:rPr>
+        <w:t xml:space="preserve"> متن</w:t>
+      </w:r>
+      <w:r>
+        <w:rPr>
+          <w:rFonts w:hint="cs"/>
+          <w:rtl/>
+          <w:lang w:bidi="fa-IR"/>
+        </w:rPr>
+        <w:t>ی</w:t>
+      </w:r>
+      <w:r>
+        <w:rPr>
+          <w:rtl/>
+          <w:lang w:bidi="fa-IR"/>
+        </w:rPr>
+        <w:t xml:space="preserve"> بنو</w:t>
+      </w:r>
+      <w:r>
+        <w:rPr>
+          <w:rFonts w:hint="cs"/>
+          <w:rtl/>
+          <w:lang w:bidi="fa-IR"/>
+        </w:rPr>
+        <w:t>ی</w:t>
+      </w:r>
+      <w:r>
+        <w:rPr>
+          <w:rFonts w:hint="eastAsia"/>
+          <w:rtl/>
+          <w:lang w:bidi="fa-IR"/>
+        </w:rPr>
+        <w:t>س</w:t>
+      </w:r>
+      <w:r>
+        <w:rPr>
+          <w:rFonts w:hint="cs"/>
+          <w:rtl/>
+          <w:lang w:bidi="fa-IR"/>
+        </w:rPr>
+        <w:t>ی</w:t>
+      </w:r>
+      <w:r>
+        <w:rPr>
+          <w:rFonts w:hint="eastAsia"/>
+          <w:rtl/>
+          <w:lang w:bidi="fa-IR"/>
+        </w:rPr>
+        <w:t>د</w:t>
+      </w:r>
+      <w:r>
+        <w:rPr>
+          <w:rtl/>
+          <w:lang w:bidi="fa-IR"/>
+        </w:rPr>
+        <w:t xml:space="preserve"> به</w:t>
       </w:r>
       <w:r>
         <w:rPr>
@@ -3084,10 +2986,18 @@
       </w:r>
       <w:r>
         <w:rPr>
-          <w:rtl/>
-          <w:lang w:bidi="fa-IR"/>
-        </w:rPr>
-        <w:t>فا</w:t>
+          <w:rFonts w:hint="eastAsia"/>
+          <w:rtl/>
+          <w:lang w:bidi="fa-IR"/>
+        </w:rPr>
+        <w:t>طوري</w:t>
+      </w:r>
+      <w:r>
+        <w:rPr>
+          <w:rtl/>
+          <w:lang w:bidi="fa-IR"/>
+        </w:rPr>
+        <w:t xml:space="preserve"> که اجراي فا</w:t>
       </w:r>
       <w:r>
         <w:rPr>
@@ -3110,154 +3020,76 @@
           <w:rtl/>
           <w:lang w:bidi="fa-IR"/>
         </w:rPr>
-        <w:t xml:space="preserve"> حاوي تمام دستورات</w:t>
-      </w:r>
-      <w:r>
-        <w:rPr>
-          <w:rFonts w:hint="cs"/>
-          <w:rtl/>
-          <w:lang w:bidi="fa-IR"/>
-        </w:rPr>
-        <w:t>ی</w:t>
-      </w:r>
-      <w:r>
-        <w:rPr>
-          <w:rtl/>
-          <w:lang w:bidi="fa-IR"/>
-        </w:rPr>
-        <w:t xml:space="preserve"> که براي گزارش گ</w:t>
-      </w:r>
-      <w:r>
-        <w:rPr>
-          <w:rFonts w:hint="cs"/>
-          <w:rtl/>
-          <w:lang w:bidi="fa-IR"/>
-        </w:rPr>
-        <w:t>ی</w:t>
-      </w:r>
-      <w:r>
-        <w:rPr>
-          <w:rFonts w:hint="eastAsia"/>
-          <w:rtl/>
-          <w:lang w:bidi="fa-IR"/>
-        </w:rPr>
-        <w:t>ري</w:t>
-      </w:r>
-      <w:r>
-        <w:rPr>
-          <w:rtl/>
-          <w:lang w:bidi="fa-IR"/>
-        </w:rPr>
-        <w:t xml:space="preserve"> هاي مذکور در صورت پروژه مورد ن</w:t>
-      </w:r>
-      <w:r>
-        <w:rPr>
-          <w:rFonts w:hint="cs"/>
-          <w:rtl/>
-          <w:lang w:bidi="fa-IR"/>
-        </w:rPr>
-        <w:t>ی</w:t>
-      </w:r>
-      <w:r>
-        <w:rPr>
-          <w:rFonts w:hint="eastAsia"/>
-          <w:rtl/>
-          <w:lang w:bidi="fa-IR"/>
-        </w:rPr>
-        <w:t>از</w:t>
-      </w:r>
-      <w:r>
-        <w:rPr>
-          <w:rtl/>
-          <w:lang w:bidi="fa-IR"/>
-        </w:rPr>
-        <w:t xml:space="preserve"> هستند را ن</w:t>
-      </w:r>
-      <w:r>
-        <w:rPr>
-          <w:rFonts w:hint="cs"/>
-          <w:rtl/>
-          <w:lang w:bidi="fa-IR"/>
-        </w:rPr>
-        <w:t>ی</w:t>
-      </w:r>
-      <w:r>
-        <w:rPr>
-          <w:rFonts w:hint="eastAsia"/>
-          <w:rtl/>
-          <w:lang w:bidi="fa-IR"/>
-        </w:rPr>
-        <w:t>ز</w:t>
-      </w:r>
-      <w:r>
-        <w:rPr>
-          <w:rFonts w:hint="cs"/>
-          <w:rtl/>
-          <w:lang w:bidi="fa-IR"/>
-        </w:rPr>
-        <w:t xml:space="preserve"> </w:t>
-      </w:r>
-      <w:r>
-        <w:rPr>
-          <w:rFonts w:hint="eastAsia"/>
-          <w:rtl/>
-          <w:lang w:bidi="fa-IR"/>
-        </w:rPr>
-        <w:t>ضم</w:t>
-      </w:r>
-      <w:r>
-        <w:rPr>
-          <w:rFonts w:hint="cs"/>
-          <w:rtl/>
-          <w:lang w:bidi="fa-IR"/>
-        </w:rPr>
-        <w:t>ی</w:t>
-      </w:r>
-      <w:r>
-        <w:rPr>
-          <w:rFonts w:hint="eastAsia"/>
-          <w:rtl/>
-          <w:lang w:bidi="fa-IR"/>
-        </w:rPr>
-        <w:t>مه</w:t>
-      </w:r>
-      <w:r>
-        <w:rPr>
-          <w:rtl/>
-          <w:lang w:bidi="fa-IR"/>
-        </w:rPr>
-        <w:t xml:space="preserve"> فا</w:t>
-      </w:r>
-      <w:r>
-        <w:rPr>
-          <w:rFonts w:hint="cs"/>
-          <w:rtl/>
-          <w:lang w:bidi="fa-IR"/>
-        </w:rPr>
-        <w:t>ی</w:t>
-      </w:r>
-      <w:r>
-        <w:rPr>
-          <w:rFonts w:hint="eastAsia"/>
-          <w:rtl/>
-          <w:lang w:bidi="fa-IR"/>
-        </w:rPr>
-        <w:t>ل</w:t>
-      </w:r>
-      <w:r>
-        <w:rPr>
-          <w:rtl/>
-          <w:lang w:bidi="fa-IR"/>
-        </w:rPr>
-        <w:t xml:space="preserve"> هاي ارسال</w:t>
-      </w:r>
-      <w:r>
-        <w:rPr>
-          <w:rFonts w:hint="cs"/>
-          <w:rtl/>
-          <w:lang w:bidi="fa-IR"/>
-        </w:rPr>
-        <w:t>ی</w:t>
+        <w:t xml:space="preserve"> متن</w:t>
+      </w:r>
+      <w:r>
+        <w:rPr>
+          <w:rFonts w:hint="cs"/>
+          <w:rtl/>
+          <w:lang w:bidi="fa-IR"/>
+        </w:rPr>
+        <w:t>ی</w:t>
+      </w:r>
+      <w:r>
+        <w:rPr>
+          <w:rtl/>
+          <w:lang w:bidi="fa-IR"/>
+        </w:rPr>
+        <w:t xml:space="preserve"> به طور کامل و بدون اشکال، پا</w:t>
+      </w:r>
+      <w:r>
+        <w:rPr>
+          <w:rFonts w:hint="cs"/>
+          <w:rtl/>
+          <w:lang w:bidi="fa-IR"/>
+        </w:rPr>
+        <w:t>ی</w:t>
+      </w:r>
+      <w:r>
+        <w:rPr>
+          <w:rFonts w:hint="eastAsia"/>
+          <w:rtl/>
+          <w:lang w:bidi="fa-IR"/>
+        </w:rPr>
+        <w:t>گاه</w:t>
+      </w:r>
+      <w:r>
+        <w:rPr>
+          <w:rtl/>
+          <w:lang w:bidi="fa-IR"/>
+        </w:rPr>
+        <w:t xml:space="preserve"> داده طراح</w:t>
+      </w:r>
+      <w:r>
+        <w:rPr>
+          <w:rFonts w:hint="cs"/>
+          <w:rtl/>
+          <w:lang w:bidi="fa-IR"/>
+        </w:rPr>
+        <w:t>ی</w:t>
+      </w:r>
+      <w:r>
+        <w:rPr>
+          <w:rtl/>
+          <w:lang w:bidi="fa-IR"/>
+        </w:rPr>
+        <w:t xml:space="preserve"> شده را ا</w:t>
+      </w:r>
+      <w:r>
+        <w:rPr>
+          <w:rFonts w:hint="cs"/>
+          <w:rtl/>
+          <w:lang w:bidi="fa-IR"/>
+        </w:rPr>
+        <w:t>ی</w:t>
+      </w:r>
+      <w:r>
+        <w:rPr>
+          <w:rFonts w:hint="eastAsia"/>
+          <w:rtl/>
+          <w:lang w:bidi="fa-IR"/>
+        </w:rPr>
+        <w:t>جاد</w:t>
       </w:r>
       <w:r>
         <w:rPr>
@@ -3304,6 +3136,415 @@
           <w:rtl/>
           <w:lang w:bidi="fa-IR"/>
         </w:rPr>
+        <w:t>۶</w:t>
+      </w:r>
+      <w:r>
+        <w:rPr>
+          <w:rtl/>
+          <w:lang w:bidi="fa-IR"/>
+        </w:rPr>
+        <w:t>.</w:t>
+      </w:r>
+      <w:r>
+        <w:rPr>
+          <w:rFonts w:hint="cs"/>
+          <w:rtl/>
+          <w:lang w:bidi="fa-IR"/>
+        </w:rPr>
+        <w:t xml:space="preserve"> </w:t>
+      </w:r>
+      <w:r>
+        <w:rPr>
+          <w:rtl/>
+          <w:lang w:bidi="fa-IR"/>
+        </w:rPr>
+        <w:t>اکسپورت پا</w:t>
+      </w:r>
+      <w:r>
+        <w:rPr>
+          <w:rFonts w:hint="cs"/>
+          <w:rtl/>
+          <w:lang w:bidi="fa-IR"/>
+        </w:rPr>
+        <w:t>ی</w:t>
+      </w:r>
+      <w:r>
+        <w:rPr>
+          <w:rFonts w:hint="eastAsia"/>
+          <w:rtl/>
+          <w:lang w:bidi="fa-IR"/>
+        </w:rPr>
+        <w:t>گاه</w:t>
+      </w:r>
+      <w:r>
+        <w:rPr>
+          <w:rtl/>
+          <w:lang w:bidi="fa-IR"/>
+        </w:rPr>
+        <w:t xml:space="preserve"> داده ا</w:t>
+      </w:r>
+      <w:r>
+        <w:rPr>
+          <w:rFonts w:hint="cs"/>
+          <w:rtl/>
+          <w:lang w:bidi="fa-IR"/>
+        </w:rPr>
+        <w:t>ی</w:t>
+      </w:r>
+      <w:r>
+        <w:rPr>
+          <w:rFonts w:hint="eastAsia"/>
+          <w:rtl/>
+          <w:lang w:bidi="fa-IR"/>
+        </w:rPr>
+        <w:t>جاد</w:t>
+      </w:r>
+      <w:r>
+        <w:rPr>
+          <w:rtl/>
+          <w:lang w:bidi="fa-IR"/>
+        </w:rPr>
+        <w:t xml:space="preserve"> شده را ضم</w:t>
+      </w:r>
+      <w:r>
+        <w:rPr>
+          <w:rFonts w:hint="cs"/>
+          <w:rtl/>
+          <w:lang w:bidi="fa-IR"/>
+        </w:rPr>
+        <w:t>ی</w:t>
+      </w:r>
+      <w:r>
+        <w:rPr>
+          <w:rFonts w:hint="eastAsia"/>
+          <w:rtl/>
+          <w:lang w:bidi="fa-IR"/>
+        </w:rPr>
+        <w:t>مه</w:t>
+      </w:r>
+      <w:r>
+        <w:rPr>
+          <w:rtl/>
+          <w:lang w:bidi="fa-IR"/>
+        </w:rPr>
+        <w:t xml:space="preserve"> فا</w:t>
+      </w:r>
+      <w:r>
+        <w:rPr>
+          <w:rFonts w:hint="cs"/>
+          <w:rtl/>
+          <w:lang w:bidi="fa-IR"/>
+        </w:rPr>
+        <w:t>ی</w:t>
+      </w:r>
+      <w:r>
+        <w:rPr>
+          <w:rFonts w:hint="eastAsia"/>
+          <w:rtl/>
+          <w:lang w:bidi="fa-IR"/>
+        </w:rPr>
+        <w:t>ل</w:t>
+      </w:r>
+      <w:r>
+        <w:rPr>
+          <w:rtl/>
+          <w:lang w:bidi="fa-IR"/>
+        </w:rPr>
+        <w:t xml:space="preserve"> هاي ارسال</w:t>
+      </w:r>
+      <w:r>
+        <w:rPr>
+          <w:rFonts w:hint="cs"/>
+          <w:rtl/>
+          <w:lang w:bidi="fa-IR"/>
+        </w:rPr>
+        <w:t>ی</w:t>
+      </w:r>
+      <w:r>
+        <w:rPr>
+          <w:rtl/>
+          <w:lang w:bidi="fa-IR"/>
+        </w:rPr>
+        <w:t xml:space="preserve"> نما</w:t>
+      </w:r>
+      <w:r>
+        <w:rPr>
+          <w:rFonts w:hint="cs"/>
+          <w:rtl/>
+          <w:lang w:bidi="fa-IR"/>
+        </w:rPr>
+        <w:t>یی</w:t>
+      </w:r>
+      <w:r>
+        <w:rPr>
+          <w:rFonts w:hint="eastAsia"/>
+          <w:rtl/>
+          <w:lang w:bidi="fa-IR"/>
+        </w:rPr>
+        <w:t>د</w:t>
+      </w:r>
+      <w:r>
+        <w:rPr>
+          <w:rtl/>
+          <w:lang w:bidi="fa-IR"/>
+        </w:rPr>
+        <w:t>.</w:t>
+      </w:r>
+    </w:p>
+    <w:p>
+      <w:pPr>
+        <w:ind w:left="720"/>
+        <w:rPr>
+          <w:rtl/>
+          <w:lang w:bidi="fa-IR"/>
+        </w:rPr>
+      </w:pPr>
+      <w:r>
+        <w:rPr>
+          <w:rFonts w:hint="cs"/>
+          <w:rtl/>
+          <w:lang w:bidi="fa-IR"/>
+        </w:rPr>
+        <w:t>۷</w:t>
+      </w:r>
+      <w:r>
+        <w:rPr>
+          <w:rtl/>
+          <w:lang w:bidi="fa-IR"/>
+        </w:rPr>
+        <w:t>.</w:t>
+      </w:r>
+      <w:r>
+        <w:rPr>
+          <w:rFonts w:hint="cs"/>
+          <w:rtl/>
+          <w:lang w:bidi="fa-IR"/>
+        </w:rPr>
+        <w:t xml:space="preserve"> </w:t>
+      </w:r>
+      <w:r>
+        <w:rPr>
+          <w:rtl/>
+          <w:lang w:bidi="fa-IR"/>
+        </w:rPr>
+        <w:t>فا</w:t>
+      </w:r>
+      <w:r>
+        <w:rPr>
+          <w:rFonts w:hint="cs"/>
+          <w:rtl/>
+          <w:lang w:bidi="fa-IR"/>
+        </w:rPr>
+        <w:t>ی</w:t>
+      </w:r>
+      <w:r>
+        <w:rPr>
+          <w:rFonts w:hint="eastAsia"/>
+          <w:rtl/>
+          <w:lang w:bidi="fa-IR"/>
+        </w:rPr>
+        <w:t>ل</w:t>
+      </w:r>
+      <w:r>
+        <w:rPr>
+          <w:rtl/>
+          <w:lang w:bidi="fa-IR"/>
+        </w:rPr>
+        <w:t xml:space="preserve"> حاوي تمام دستورات</w:t>
+      </w:r>
+      <w:r>
+        <w:rPr>
+          <w:rFonts w:hint="cs"/>
+          <w:rtl/>
+          <w:lang w:bidi="fa-IR"/>
+        </w:rPr>
+        <w:t>ی</w:t>
+      </w:r>
+      <w:r>
+        <w:rPr>
+          <w:rtl/>
+          <w:lang w:bidi="fa-IR"/>
+        </w:rPr>
+        <w:t xml:space="preserve"> که براي گزارش گ</w:t>
+      </w:r>
+      <w:r>
+        <w:rPr>
+          <w:rFonts w:hint="cs"/>
+          <w:rtl/>
+          <w:lang w:bidi="fa-IR"/>
+        </w:rPr>
+        <w:t>ی</w:t>
+      </w:r>
+      <w:r>
+        <w:rPr>
+          <w:rFonts w:hint="eastAsia"/>
+          <w:rtl/>
+          <w:lang w:bidi="fa-IR"/>
+        </w:rPr>
+        <w:t>ري</w:t>
+      </w:r>
+      <w:r>
+        <w:rPr>
+          <w:rtl/>
+          <w:lang w:bidi="fa-IR"/>
+        </w:rPr>
+        <w:t xml:space="preserve"> هاي مذکور در صورت پروژه مورد ن</w:t>
+      </w:r>
+      <w:r>
+        <w:rPr>
+          <w:rFonts w:hint="cs"/>
+          <w:rtl/>
+          <w:lang w:bidi="fa-IR"/>
+        </w:rPr>
+        <w:t>ی</w:t>
+      </w:r>
+      <w:r>
+        <w:rPr>
+          <w:rFonts w:hint="eastAsia"/>
+          <w:rtl/>
+          <w:lang w:bidi="fa-IR"/>
+        </w:rPr>
+        <w:t>از</w:t>
+      </w:r>
+      <w:r>
+        <w:rPr>
+          <w:rtl/>
+          <w:lang w:bidi="fa-IR"/>
+        </w:rPr>
+        <w:t xml:space="preserve"> هستند را ن</w:t>
+      </w:r>
+      <w:r>
+        <w:rPr>
+          <w:rFonts w:hint="cs"/>
+          <w:rtl/>
+          <w:lang w:bidi="fa-IR"/>
+        </w:rPr>
+        <w:t>ی</w:t>
+      </w:r>
+      <w:r>
+        <w:rPr>
+          <w:rFonts w:hint="eastAsia"/>
+          <w:rtl/>
+          <w:lang w:bidi="fa-IR"/>
+        </w:rPr>
+        <w:t>ز</w:t>
+      </w:r>
+      <w:r>
+        <w:rPr>
+          <w:rFonts w:hint="cs"/>
+          <w:rtl/>
+          <w:lang w:bidi="fa-IR"/>
+        </w:rPr>
+        <w:t xml:space="preserve"> </w:t>
+      </w:r>
+      <w:r>
+        <w:rPr>
+          <w:rFonts w:hint="eastAsia"/>
+          <w:rtl/>
+          <w:lang w:bidi="fa-IR"/>
+        </w:rPr>
+        <w:t>ضم</w:t>
+      </w:r>
+      <w:r>
+        <w:rPr>
+          <w:rFonts w:hint="cs"/>
+          <w:rtl/>
+          <w:lang w:bidi="fa-IR"/>
+        </w:rPr>
+        <w:t>ی</w:t>
+      </w:r>
+      <w:r>
+        <w:rPr>
+          <w:rFonts w:hint="eastAsia"/>
+          <w:rtl/>
+          <w:lang w:bidi="fa-IR"/>
+        </w:rPr>
+        <w:t>مه</w:t>
+      </w:r>
+      <w:r>
+        <w:rPr>
+          <w:rtl/>
+          <w:lang w:bidi="fa-IR"/>
+        </w:rPr>
+        <w:t xml:space="preserve"> فا</w:t>
+      </w:r>
+      <w:r>
+        <w:rPr>
+          <w:rFonts w:hint="cs"/>
+          <w:rtl/>
+          <w:lang w:bidi="fa-IR"/>
+        </w:rPr>
+        <w:t>ی</w:t>
+      </w:r>
+      <w:r>
+        <w:rPr>
+          <w:rFonts w:hint="eastAsia"/>
+          <w:rtl/>
+          <w:lang w:bidi="fa-IR"/>
+        </w:rPr>
+        <w:t>ل</w:t>
+      </w:r>
+      <w:r>
+        <w:rPr>
+          <w:rtl/>
+          <w:lang w:bidi="fa-IR"/>
+        </w:rPr>
+        <w:t xml:space="preserve"> هاي ارسال</w:t>
+      </w:r>
+      <w:r>
+        <w:rPr>
+          <w:rFonts w:hint="cs"/>
+          <w:rtl/>
+          <w:lang w:bidi="fa-IR"/>
+        </w:rPr>
+        <w:t>ی</w:t>
+      </w:r>
+      <w:r>
+        <w:rPr>
+          <w:rtl/>
+          <w:lang w:bidi="fa-IR"/>
+        </w:rPr>
+        <w:t xml:space="preserve"> نما</w:t>
+      </w:r>
+      <w:r>
+        <w:rPr>
+          <w:rFonts w:hint="cs"/>
+          <w:rtl/>
+          <w:lang w:bidi="fa-IR"/>
+        </w:rPr>
+        <w:t>یی</w:t>
+      </w:r>
+      <w:r>
+        <w:rPr>
+          <w:rFonts w:hint="eastAsia"/>
+          <w:rtl/>
+          <w:lang w:bidi="fa-IR"/>
+        </w:rPr>
+        <w:t>د</w:t>
+      </w:r>
+      <w:r>
+        <w:rPr>
+          <w:rtl/>
+          <w:lang w:bidi="fa-IR"/>
+        </w:rPr>
+        <w:t>.</w:t>
+      </w:r>
+    </w:p>
+    <w:p>
+      <w:pPr>
+        <w:ind w:left="720"/>
+        <w:rPr>
+          <w:rtl/>
+          <w:lang w:bidi="fa-IR"/>
+        </w:rPr>
+      </w:pPr>
+      <w:r>
+        <w:rPr>
+          <w:rFonts w:hint="cs"/>
+          <w:rtl/>
+          <w:lang w:bidi="fa-IR"/>
+        </w:rPr>
+        <w:lastRenderedPageBreak/>
         <w:t>۸</w:t>
       </w:r>
       <w:r>
@@ -6219,7 +6460,7 @@
 </file>
 
 <file path=customXml/itemProps1.xml><?xml version="1.0" encoding="utf-8"?>
-<ds:datastoreItem xmlns:ds="http://schemas.openxmlformats.org/officeDocument/2006/customXml" ds:itemID="{03AA4BA3-0E1C-452E-B107-504EF652C97E}">
+<ds:datastoreItem xmlns:ds="http://schemas.openxmlformats.org/officeDocument/2006/customXml" ds:itemID="{A70778AD-2301-468B-84B8-667D2C84E851}">
   <ds:schemaRefs>
     <ds:schemaRef ds:uri="http://schemas.openxmlformats.org/officeDocument/2006/bibliography"/>
   </ds:schemaRefs>

</xml_diff>